<commit_message>
Add admin and manager access roles
</commit_message>
<xml_diff>
--- a/DRAFT.docx
+++ b/DRAFT.docx
@@ -458,15 +458,7 @@
         <w:ind w:left="115" w:right="288"/>
       </w:pPr>
       <w:r>
-        <w:t xml:space="preserve">The Organ Donation and Procurement Network Management System is a database management system that uses database technology to construct, maintain and manipulate various kinds of data about a person’s donation or procurement of a particular organ. It maintains a comprehensive medical history and other critical information like blood group, age, </w:t>
-      </w:r>
-      <w:proofErr w:type="spellStart"/>
-      <w:r>
-        <w:t>etc</w:t>
-      </w:r>
-      <w:proofErr w:type="spellEnd"/>
-      <w:r>
-        <w:t xml:space="preserve"> of every person in the database design. In short, it maintains a database containing statistical information regarding network of organ donation and procurement of different countries.</w:t>
+        <w:t>The Organ Donation and Procurement Network Management System is a database management system that uses database technology to construct, maintain and manipulate various kinds of data about a person’s donation or procurement of a particular organ. It maintains a comprehensive medical history and other critical information like blood group, age, etc of every person in the database design. In short, it maintains a database containing statistical information regarding network of organ donation and procurement of different countries.</w:t>
       </w:r>
     </w:p>
     <w:p>
@@ -1520,14 +1512,12 @@
           <w:sz w:val="24"/>
         </w:rPr>
       </w:pPr>
-      <w:proofErr w:type="spellStart"/>
       <w:r>
         <w:rPr>
           <w:sz w:val="24"/>
         </w:rPr>
         <w:t>Patient_ID</w:t>
       </w:r>
-      <w:proofErr w:type="spellEnd"/>
     </w:p>
     <w:p>
       <w:pPr>
@@ -1611,28 +1601,12 @@
           <w:sz w:val="24"/>
         </w:rPr>
       </w:pPr>
-      <w:proofErr w:type="spellStart"/>
-      <w:r>
-        <w:rPr>
-          <w:sz w:val="24"/>
-        </w:rPr>
-        <w:t>User_ID</w:t>
-      </w:r>
-      <w:proofErr w:type="spellEnd"/>
-      <w:r>
-        <w:rPr>
-          <w:sz w:val="24"/>
-        </w:rPr>
-        <w:t xml:space="preserve"> </w:t>
-      </w:r>
-      <w:proofErr w:type="gramStart"/>
-      <w:r>
-        <w:rPr>
-          <w:sz w:val="24"/>
-        </w:rPr>
-        <w:t>( foreign</w:t>
-      </w:r>
-      <w:proofErr w:type="gramEnd"/>
+      <w:r>
+        <w:rPr>
+          <w:sz w:val="24"/>
+        </w:rPr>
+        <w:t>User_ID ( foreign</w:t>
+      </w:r>
       <w:r>
         <w:rPr>
           <w:spacing w:val="-4"/>
@@ -1677,14 +1651,12 @@
           <w:sz w:val="24"/>
         </w:rPr>
       </w:pPr>
-      <w:proofErr w:type="spellStart"/>
       <w:r>
         <w:rPr>
           <w:sz w:val="24"/>
         </w:rPr>
         <w:t>Donor_ID</w:t>
       </w:r>
-      <w:proofErr w:type="spellEnd"/>
     </w:p>
     <w:p>
       <w:pPr>
@@ -1768,19 +1740,11 @@
           <w:sz w:val="24"/>
         </w:rPr>
       </w:pPr>
-      <w:proofErr w:type="spellStart"/>
-      <w:r>
-        <w:rPr>
-          <w:sz w:val="24"/>
-        </w:rPr>
-        <w:t>User_ID</w:t>
-      </w:r>
-      <w:proofErr w:type="spellEnd"/>
-      <w:r>
-        <w:rPr>
-          <w:sz w:val="24"/>
-        </w:rPr>
-        <w:t xml:space="preserve"> (foreign</w:t>
+      <w:r>
+        <w:rPr>
+          <w:sz w:val="24"/>
+        </w:rPr>
+        <w:t>User_ID (foreign</w:t>
       </w:r>
       <w:r>
         <w:rPr>
@@ -1838,14 +1802,12 @@
           <w:sz w:val="24"/>
         </w:rPr>
       </w:pPr>
-      <w:proofErr w:type="spellStart"/>
       <w:r>
         <w:rPr>
           <w:sz w:val="24"/>
         </w:rPr>
         <w:t>Organ_ID</w:t>
       </w:r>
-      <w:proofErr w:type="spellEnd"/>
     </w:p>
     <w:p>
       <w:pPr>
@@ -1895,19 +1857,11 @@
           <w:sz w:val="24"/>
         </w:rPr>
       </w:pPr>
-      <w:proofErr w:type="spellStart"/>
-      <w:r>
-        <w:rPr>
-          <w:sz w:val="24"/>
-        </w:rPr>
-        <w:t>Donor_ID</w:t>
-      </w:r>
-      <w:proofErr w:type="spellEnd"/>
-      <w:r>
-        <w:rPr>
-          <w:sz w:val="24"/>
-        </w:rPr>
-        <w:t xml:space="preserve"> (foreign</w:t>
+      <w:r>
+        <w:rPr>
+          <w:sz w:val="24"/>
+        </w:rPr>
+        <w:t>Donor_ID (foreign</w:t>
       </w:r>
       <w:r>
         <w:rPr>
@@ -2554,21 +2508,7 @@
         <w:rPr>
           <w:sz w:val="24"/>
         </w:rPr>
-        <w:t xml:space="preserve"> donor, which is then stored in </w:t>
-      </w:r>
-      <w:proofErr w:type="spellStart"/>
-      <w:r>
-        <w:rPr>
-          <w:sz w:val="24"/>
-        </w:rPr>
-        <w:t>Organ_available</w:t>
-      </w:r>
-      <w:proofErr w:type="spellEnd"/>
-      <w:r>
-        <w:rPr>
-          <w:sz w:val="24"/>
-        </w:rPr>
-        <w:t xml:space="preserve"> table.</w:t>
+        <w:t xml:space="preserve"> donor, which is then stored in Organ_available table.</w:t>
       </w:r>
     </w:p>
     <w:p>
@@ -3776,23 +3716,7 @@
           <w:b/>
           <w:sz w:val="44"/>
         </w:rPr>
-        <w:t xml:space="preserve">Tables and their Functional </w:t>
-      </w:r>
-      <w:proofErr w:type="gramStart"/>
-      <w:r>
-        <w:rPr>
-          <w:b/>
-          <w:sz w:val="44"/>
-        </w:rPr>
-        <w:t>Dependencies :</w:t>
-      </w:r>
-      <w:proofErr w:type="gramEnd"/>
-      <w:r>
-        <w:rPr>
-          <w:b/>
-          <w:sz w:val="44"/>
-        </w:rPr>
-        <w:t>-</w:t>
+        <w:t>Tables and their Functional Dependencies :-</w:t>
       </w:r>
     </w:p>
     <w:p>
@@ -3811,7 +3735,6 @@
           <w:rFonts w:ascii="Liberation Serif"/>
         </w:rPr>
       </w:pPr>
-      <w:proofErr w:type="gramStart"/>
       <w:r>
         <w:rPr>
           <w:rFonts w:ascii="Liberation Serif"/>
@@ -3825,8 +3748,6 @@
         </w:rPr>
         <w:t>(</w:t>
       </w:r>
-      <w:proofErr w:type="spellStart"/>
-      <w:proofErr w:type="gramEnd"/>
       <w:r>
         <w:rPr>
           <w:rFonts w:ascii="Liberation Serif"/>
@@ -3834,26 +3755,11 @@
         </w:rPr>
         <w:t>User_ID</w:t>
       </w:r>
-      <w:proofErr w:type="spellEnd"/>
       <w:r>
         <w:rPr>
           <w:rFonts w:ascii="Liberation Serif"/>
         </w:rPr>
-        <w:t>, Name, Date _</w:t>
-      </w:r>
-      <w:proofErr w:type="spellStart"/>
-      <w:r>
-        <w:rPr>
-          <w:rFonts w:ascii="Liberation Serif"/>
-        </w:rPr>
-        <w:t>of_birth</w:t>
-      </w:r>
-      <w:proofErr w:type="spellEnd"/>
-      <w:r>
-        <w:rPr>
-          <w:rFonts w:ascii="Liberation Serif"/>
-        </w:rPr>
-        <w:t>,</w:t>
+        <w:t>, Name, Date _of_birth,</w:t>
       </w:r>
       <w:r>
         <w:rPr>
@@ -3862,33 +3768,11 @@
         </w:rPr>
         <w:t xml:space="preserve"> </w:t>
       </w:r>
-      <w:proofErr w:type="spellStart"/>
       <w:r>
         <w:rPr>
           <w:rFonts w:ascii="Liberation Serif"/>
         </w:rPr>
-        <w:t>Medical_Insurance</w:t>
-      </w:r>
-      <w:proofErr w:type="spellEnd"/>
-      <w:r>
-        <w:rPr>
-          <w:rFonts w:ascii="Liberation Serif"/>
-        </w:rPr>
-        <w:t xml:space="preserve">, </w:t>
-      </w:r>
-      <w:proofErr w:type="spellStart"/>
-      <w:r>
-        <w:rPr>
-          <w:rFonts w:ascii="Liberation Serif"/>
-        </w:rPr>
-        <w:t>Medical_History</w:t>
-      </w:r>
-      <w:proofErr w:type="spellEnd"/>
-      <w:r>
-        <w:rPr>
-          <w:rFonts w:ascii="Liberation Serif"/>
-        </w:rPr>
-        <w:t xml:space="preserve">, Street, </w:t>
+        <w:t xml:space="preserve">Medical_Insurance, Medical_History, Street, </w:t>
       </w:r>
       <w:r>
         <w:rPr>
@@ -3918,44 +3802,13 @@
           <w:b/>
           <w:sz w:val="32"/>
         </w:rPr>
-        <w:t>FD</w:t>
-      </w:r>
-      <w:proofErr w:type="gramStart"/>
-      <w:r>
-        <w:rPr>
-          <w:b/>
-          <w:sz w:val="32"/>
-        </w:rPr>
-        <w:t>={</w:t>
-      </w:r>
-      <w:proofErr w:type="spellStart"/>
-      <w:proofErr w:type="gramEnd"/>
-      <w:r>
-        <w:rPr>
-          <w:sz w:val="32"/>
-        </w:rPr>
-        <w:t>User_ID</w:t>
-      </w:r>
-      <w:proofErr w:type="spellEnd"/>
-      <w:r>
-        <w:rPr>
-          <w:sz w:val="32"/>
-        </w:rPr>
-        <w:t xml:space="preserve"> → Name, Date _</w:t>
-      </w:r>
-      <w:proofErr w:type="spellStart"/>
-      <w:r>
-        <w:rPr>
-          <w:sz w:val="32"/>
-        </w:rPr>
-        <w:t>of_birth</w:t>
-      </w:r>
-      <w:proofErr w:type="spellEnd"/>
-      <w:r>
-        <w:rPr>
-          <w:sz w:val="32"/>
-        </w:rPr>
-        <w:t xml:space="preserve">, Medical Insurance, Medical </w:t>
+        <w:t>FD={</w:t>
+      </w:r>
+      <w:r>
+        <w:rPr>
+          <w:sz w:val="32"/>
+        </w:rPr>
+        <w:t xml:space="preserve">User_ID → Name, Date _of_birth, Medical Insurance, Medical </w:t>
       </w:r>
       <w:r>
         <w:rPr>
@@ -4001,31 +3854,19 @@
           <w:sz w:val="32"/>
         </w:rPr>
       </w:pPr>
-      <w:proofErr w:type="spellStart"/>
-      <w:r>
-        <w:rPr>
-          <w:b/>
-          <w:sz w:val="32"/>
-        </w:rPr>
-        <w:t>User_phone_</w:t>
-      </w:r>
-      <w:proofErr w:type="gramStart"/>
-      <w:r>
-        <w:rPr>
-          <w:b/>
-          <w:sz w:val="32"/>
-        </w:rPr>
-        <w:t>no</w:t>
-      </w:r>
-      <w:proofErr w:type="spellEnd"/>
+      <w:r>
+        <w:rPr>
+          <w:b/>
+          <w:sz w:val="32"/>
+        </w:rPr>
+        <w:t>User_phone_no</w:t>
+      </w:r>
       <w:r>
         <w:rPr>
           <w:sz w:val="32"/>
         </w:rPr>
         <w:t>(</w:t>
       </w:r>
-      <w:proofErr w:type="spellStart"/>
-      <w:proofErr w:type="gramEnd"/>
       <w:r>
         <w:rPr>
           <w:sz w:val="32"/>
@@ -4033,7 +3874,6 @@
         </w:rPr>
         <w:t>User_ID</w:t>
       </w:r>
-      <w:proofErr w:type="spellEnd"/>
       <w:r>
         <w:rPr>
           <w:sz w:val="32"/>
@@ -4047,19 +3887,11 @@
         </w:rPr>
         <w:t xml:space="preserve"> </w:t>
       </w:r>
-      <w:proofErr w:type="spellStart"/>
-      <w:r>
-        <w:rPr>
-          <w:sz w:val="32"/>
-        </w:rPr>
-        <w:t>phone_no</w:t>
-      </w:r>
-      <w:proofErr w:type="spellEnd"/>
-      <w:r>
-        <w:rPr>
-          <w:sz w:val="32"/>
-        </w:rPr>
-        <w:t>)</w:t>
+      <w:r>
+        <w:rPr>
+          <w:sz w:val="32"/>
+        </w:rPr>
+        <w:t>phone_no)</w:t>
       </w:r>
     </w:p>
     <w:p>
@@ -4076,39 +3908,14 @@
           <w:b/>
           <w:sz w:val="32"/>
         </w:rPr>
-        <w:t>FD</w:t>
-      </w:r>
-      <w:proofErr w:type="gramStart"/>
-      <w:r>
-        <w:rPr>
-          <w:b/>
-          <w:sz w:val="32"/>
-        </w:rPr>
-        <w:t>={</w:t>
-      </w:r>
-      <w:proofErr w:type="spellStart"/>
-      <w:proofErr w:type="gramEnd"/>
-      <w:r>
-        <w:rPr>
-          <w:sz w:val="32"/>
-        </w:rPr>
-        <w:t>User_ID</w:t>
-      </w:r>
-      <w:proofErr w:type="spellEnd"/>
-      <w:r>
-        <w:rPr>
-          <w:sz w:val="32"/>
-        </w:rPr>
-        <w:t xml:space="preserve"> -&gt; </w:t>
-      </w:r>
-      <w:proofErr w:type="spellStart"/>
-      <w:r>
-        <w:rPr>
-          <w:sz w:val="32"/>
-        </w:rPr>
-        <w:t>phone_no</w:t>
-      </w:r>
-      <w:proofErr w:type="spellEnd"/>
+        <w:t>FD={</w:t>
+      </w:r>
+      <w:r>
+        <w:rPr>
+          <w:sz w:val="32"/>
+        </w:rPr>
+        <w:t>User_ID -&gt; phone_no</w:t>
+      </w:r>
       <w:r>
         <w:rPr>
           <w:b/>
@@ -4132,14 +3939,12 @@
         </w:rPr>
         <w:t>{</w:t>
       </w:r>
-      <w:proofErr w:type="spellStart"/>
       <w:r>
         <w:rPr>
           <w:rFonts w:ascii="Liberation Serif"/>
         </w:rPr>
         <w:t>User_ID</w:t>
       </w:r>
-      <w:proofErr w:type="spellEnd"/>
       <w:r>
         <w:rPr>
           <w:rFonts w:ascii="Liberation Serif"/>
@@ -4170,7 +3975,6 @@
           <w:sz w:val="32"/>
         </w:rPr>
       </w:pPr>
-      <w:proofErr w:type="gramStart"/>
       <w:r>
         <w:rPr>
           <w:b/>
@@ -4184,51 +3988,18 @@
         </w:rPr>
         <w:t>(</w:t>
       </w:r>
-      <w:proofErr w:type="spellStart"/>
-      <w:proofErr w:type="gramEnd"/>
       <w:r>
         <w:rPr>
           <w:sz w:val="32"/>
           <w:u w:val="single"/>
         </w:rPr>
-        <w:t>Patient_ID</w:t>
-      </w:r>
-      <w:proofErr w:type="spellEnd"/>
-      <w:r>
-        <w:rPr>
-          <w:sz w:val="32"/>
-          <w:u w:val="single"/>
-        </w:rPr>
-        <w:t xml:space="preserve">, </w:t>
-      </w:r>
-      <w:proofErr w:type="spellStart"/>
-      <w:r>
-        <w:rPr>
-          <w:sz w:val="32"/>
-          <w:u w:val="single"/>
-        </w:rPr>
-        <w:t>organ_req</w:t>
-      </w:r>
-      <w:proofErr w:type="spellEnd"/>
-      <w:r>
-        <w:rPr>
-          <w:sz w:val="32"/>
-        </w:rPr>
-        <w:t xml:space="preserve">, </w:t>
-      </w:r>
-      <w:proofErr w:type="spellStart"/>
-      <w:r>
-        <w:rPr>
-          <w:sz w:val="32"/>
-        </w:rPr>
-        <w:t>reason_of_procurement</w:t>
-      </w:r>
-      <w:proofErr w:type="spellEnd"/>
-      <w:r>
-        <w:rPr>
-          <w:sz w:val="32"/>
-        </w:rPr>
-        <w:t>,</w:t>
+        <w:t>Patient_ID, organ_req</w:t>
+      </w:r>
+      <w:r>
+        <w:rPr>
+          <w:sz w:val="32"/>
+        </w:rPr>
+        <w:t>, reason_of_procurement,</w:t>
       </w:r>
       <w:r>
         <w:rPr>
@@ -4237,33 +4008,11 @@
         </w:rPr>
         <w:t xml:space="preserve"> </w:t>
       </w:r>
-      <w:proofErr w:type="spellStart"/>
-      <w:r>
-        <w:rPr>
-          <w:sz w:val="32"/>
-        </w:rPr>
-        <w:t>Doctor_ID</w:t>
-      </w:r>
-      <w:proofErr w:type="spellEnd"/>
-      <w:r>
-        <w:rPr>
-          <w:sz w:val="32"/>
-        </w:rPr>
-        <w:t xml:space="preserve">, </w:t>
-      </w:r>
-      <w:proofErr w:type="spellStart"/>
-      <w:r>
-        <w:rPr>
-          <w:sz w:val="32"/>
-        </w:rPr>
-        <w:t>User_ID</w:t>
-      </w:r>
-      <w:proofErr w:type="spellEnd"/>
-      <w:r>
-        <w:rPr>
-          <w:sz w:val="32"/>
-        </w:rPr>
-        <w:t>)</w:t>
+      <w:r>
+        <w:rPr>
+          <w:sz w:val="32"/>
+        </w:rPr>
+        <w:t>Doctor_ID, User_ID)</w:t>
       </w:r>
     </w:p>
     <w:p>
@@ -4280,81 +4029,14 @@
           <w:b/>
           <w:sz w:val="32"/>
         </w:rPr>
-        <w:t>FD</w:t>
-      </w:r>
-      <w:proofErr w:type="gramStart"/>
-      <w:r>
-        <w:rPr>
-          <w:b/>
-          <w:sz w:val="32"/>
-        </w:rPr>
-        <w:t>={</w:t>
-      </w:r>
-      <w:proofErr w:type="spellStart"/>
-      <w:proofErr w:type="gramEnd"/>
-      <w:r>
-        <w:rPr>
-          <w:sz w:val="32"/>
-        </w:rPr>
-        <w:t>Patient_ID</w:t>
-      </w:r>
-      <w:proofErr w:type="spellEnd"/>
-      <w:r>
-        <w:rPr>
-          <w:sz w:val="32"/>
-        </w:rPr>
-        <w:t xml:space="preserve">, </w:t>
-      </w:r>
-      <w:proofErr w:type="spellStart"/>
-      <w:r>
-        <w:rPr>
-          <w:sz w:val="32"/>
-        </w:rPr>
-        <w:t>organ_req</w:t>
-      </w:r>
-      <w:proofErr w:type="spellEnd"/>
-      <w:r>
-        <w:rPr>
-          <w:sz w:val="32"/>
-        </w:rPr>
-        <w:t xml:space="preserve"> -&gt; </w:t>
-      </w:r>
-      <w:proofErr w:type="spellStart"/>
-      <w:r>
-        <w:rPr>
-          <w:sz w:val="32"/>
-        </w:rPr>
-        <w:t>reason_of_procurement</w:t>
-      </w:r>
-      <w:proofErr w:type="spellEnd"/>
-      <w:r>
-        <w:rPr>
-          <w:sz w:val="32"/>
-        </w:rPr>
-        <w:t xml:space="preserve">, </w:t>
-      </w:r>
-      <w:proofErr w:type="spellStart"/>
-      <w:r>
-        <w:rPr>
-          <w:sz w:val="32"/>
-        </w:rPr>
-        <w:t>Doctor_ID</w:t>
-      </w:r>
-      <w:proofErr w:type="spellEnd"/>
-      <w:r>
-        <w:rPr>
-          <w:sz w:val="32"/>
-        </w:rPr>
-        <w:t xml:space="preserve">, </w:t>
-      </w:r>
-      <w:proofErr w:type="spellStart"/>
-      <w:r>
-        <w:rPr>
-          <w:sz w:val="32"/>
-        </w:rPr>
-        <w:t>User_ID</w:t>
-      </w:r>
-      <w:proofErr w:type="spellEnd"/>
+        <w:t>FD={</w:t>
+      </w:r>
+      <w:r>
+        <w:rPr>
+          <w:sz w:val="32"/>
+        </w:rPr>
+        <w:t>Patient_ID, organ_req -&gt; reason_of_procurement, Doctor_ID, User_ID</w:t>
+      </w:r>
       <w:r>
         <w:rPr>
           <w:b/>
@@ -4375,35 +4057,7 @@
         <w:rPr>
           <w:sz w:val="32"/>
         </w:rPr>
-        <w:t>{</w:t>
-      </w:r>
-      <w:proofErr w:type="spellStart"/>
-      <w:r>
-        <w:rPr>
-          <w:sz w:val="32"/>
-        </w:rPr>
-        <w:t>User_ID</w:t>
-      </w:r>
-      <w:proofErr w:type="spellEnd"/>
-      <w:r>
-        <w:rPr>
-          <w:sz w:val="32"/>
-        </w:rPr>
-        <w:t xml:space="preserve">, </w:t>
-      </w:r>
-      <w:proofErr w:type="spellStart"/>
-      <w:r>
-        <w:rPr>
-          <w:sz w:val="32"/>
-        </w:rPr>
-        <w:t>Doctor_ID</w:t>
-      </w:r>
-      <w:proofErr w:type="spellEnd"/>
-      <w:r>
-        <w:rPr>
-          <w:sz w:val="32"/>
-        </w:rPr>
-        <w:t>} are foreign key constraints</w:t>
+        <w:t>{User_ID, Doctor_ID} are foreign key constraints</w:t>
       </w:r>
     </w:p>
     <w:p>
@@ -4422,7 +4076,6 @@
           <w:sz w:val="32"/>
         </w:rPr>
       </w:pPr>
-      <w:proofErr w:type="gramStart"/>
       <w:r>
         <w:rPr>
           <w:b/>
@@ -4436,32 +4089,13 @@
         </w:rPr>
         <w:t>(</w:t>
       </w:r>
-      <w:proofErr w:type="spellStart"/>
-      <w:proofErr w:type="gramEnd"/>
       <w:r>
         <w:rPr>
           <w:sz w:val="32"/>
           <w:u w:val="single"/>
         </w:rPr>
-        <w:t>Donor_ID</w:t>
-      </w:r>
-      <w:proofErr w:type="spellEnd"/>
-      <w:r>
-        <w:rPr>
-          <w:sz w:val="32"/>
-          <w:u w:val="single"/>
-        </w:rPr>
-        <w:t xml:space="preserve">, </w:t>
-      </w:r>
-      <w:proofErr w:type="spellStart"/>
-      <w:r>
-        <w:rPr>
-          <w:sz w:val="32"/>
-          <w:u w:val="single"/>
-        </w:rPr>
-        <w:t>organ_donated</w:t>
-      </w:r>
-      <w:proofErr w:type="spellEnd"/>
+        <w:t>Donor_ID, organ_donated</w:t>
+      </w:r>
       <w:r>
         <w:rPr>
           <w:sz w:val="32"/>
@@ -4475,33 +4109,11 @@
         </w:rPr>
         <w:t xml:space="preserve"> </w:t>
       </w:r>
-      <w:proofErr w:type="spellStart"/>
-      <w:r>
-        <w:rPr>
-          <w:sz w:val="32"/>
-        </w:rPr>
-        <w:t>reason_of_donation</w:t>
-      </w:r>
-      <w:proofErr w:type="spellEnd"/>
-      <w:r>
-        <w:rPr>
-          <w:sz w:val="32"/>
-        </w:rPr>
-        <w:t xml:space="preserve">, </w:t>
-      </w:r>
-      <w:proofErr w:type="spellStart"/>
-      <w:r>
-        <w:rPr>
-          <w:sz w:val="32"/>
-        </w:rPr>
-        <w:t>Organization_ID</w:t>
-      </w:r>
-      <w:proofErr w:type="spellEnd"/>
-      <w:r>
-        <w:rPr>
-          <w:sz w:val="32"/>
-        </w:rPr>
-        <w:t>,</w:t>
+      <w:r>
+        <w:rPr>
+          <w:sz w:val="32"/>
+        </w:rPr>
+        <w:t>reason_of_donation, Organization_ID,</w:t>
       </w:r>
       <w:r>
         <w:rPr>
@@ -4510,19 +4122,11 @@
         </w:rPr>
         <w:t xml:space="preserve"> </w:t>
       </w:r>
-      <w:proofErr w:type="spellStart"/>
-      <w:r>
-        <w:rPr>
-          <w:sz w:val="32"/>
-        </w:rPr>
-        <w:t>User_ID</w:t>
-      </w:r>
-      <w:proofErr w:type="spellEnd"/>
-      <w:r>
-        <w:rPr>
-          <w:sz w:val="32"/>
-        </w:rPr>
-        <w:t>)</w:t>
+      <w:r>
+        <w:rPr>
+          <w:sz w:val="32"/>
+        </w:rPr>
+        <w:t>User_ID)</w:t>
       </w:r>
     </w:p>
     <w:p>
@@ -4539,44 +4143,13 @@
           <w:b/>
           <w:sz w:val="32"/>
         </w:rPr>
-        <w:t>FD</w:t>
-      </w:r>
-      <w:proofErr w:type="gramStart"/>
-      <w:r>
-        <w:rPr>
-          <w:b/>
-          <w:sz w:val="32"/>
-        </w:rPr>
-        <w:t>={</w:t>
-      </w:r>
-      <w:proofErr w:type="spellStart"/>
-      <w:proofErr w:type="gramEnd"/>
-      <w:r>
-        <w:rPr>
-          <w:sz w:val="32"/>
-        </w:rPr>
-        <w:t>Donor_ID</w:t>
-      </w:r>
-      <w:proofErr w:type="spellEnd"/>
-      <w:r>
-        <w:rPr>
-          <w:sz w:val="32"/>
-        </w:rPr>
-        <w:t xml:space="preserve">, </w:t>
-      </w:r>
-      <w:proofErr w:type="spellStart"/>
-      <w:r>
-        <w:rPr>
-          <w:sz w:val="32"/>
-        </w:rPr>
-        <w:t>organ_donated</w:t>
-      </w:r>
-      <w:proofErr w:type="spellEnd"/>
-      <w:r>
-        <w:rPr>
-          <w:sz w:val="32"/>
-        </w:rPr>
-        <w:t xml:space="preserve"> -&gt;</w:t>
+        <w:t>FD={</w:t>
+      </w:r>
+      <w:r>
+        <w:rPr>
+          <w:sz w:val="32"/>
+        </w:rPr>
+        <w:t>Donor_ID, organ_donated -&gt;</w:t>
       </w:r>
       <w:r>
         <w:rPr>
@@ -4585,33 +4158,11 @@
         </w:rPr>
         <w:t xml:space="preserve"> </w:t>
       </w:r>
-      <w:proofErr w:type="spellStart"/>
-      <w:r>
-        <w:rPr>
-          <w:sz w:val="32"/>
-        </w:rPr>
-        <w:t>reason_of_donation</w:t>
-      </w:r>
-      <w:proofErr w:type="spellEnd"/>
-      <w:r>
-        <w:rPr>
-          <w:sz w:val="32"/>
-        </w:rPr>
-        <w:t xml:space="preserve">, </w:t>
-      </w:r>
-      <w:proofErr w:type="spellStart"/>
-      <w:r>
-        <w:rPr>
-          <w:sz w:val="32"/>
-        </w:rPr>
-        <w:t>Organization_ID</w:t>
-      </w:r>
-      <w:proofErr w:type="spellEnd"/>
-      <w:r>
-        <w:rPr>
-          <w:sz w:val="32"/>
-        </w:rPr>
-        <w:t>,</w:t>
+      <w:r>
+        <w:rPr>
+          <w:sz w:val="32"/>
+        </w:rPr>
+        <w:t>reason_of_donation, Organization_ID,</w:t>
       </w:r>
       <w:r>
         <w:rPr>
@@ -4620,14 +4171,12 @@
         </w:rPr>
         <w:t xml:space="preserve"> </w:t>
       </w:r>
-      <w:proofErr w:type="spellStart"/>
       <w:r>
         <w:rPr>
           <w:sz w:val="32"/>
         </w:rPr>
         <w:t>User_ID</w:t>
       </w:r>
-      <w:proofErr w:type="spellEnd"/>
       <w:r>
         <w:rPr>
           <w:b/>
@@ -4651,28 +4200,12 @@
         </w:rPr>
         <w:t>{</w:t>
       </w:r>
-      <w:proofErr w:type="spellStart"/>
-      <w:r>
-        <w:rPr>
-          <w:sz w:val="32"/>
-        </w:rPr>
-        <w:t>User_ID</w:t>
-      </w:r>
-      <w:proofErr w:type="spellEnd"/>
-      <w:r>
-        <w:rPr>
-          <w:sz w:val="32"/>
-        </w:rPr>
-        <w:t xml:space="preserve">, </w:t>
-      </w:r>
-      <w:proofErr w:type="spellStart"/>
-      <w:r>
-        <w:rPr>
-          <w:sz w:val="32"/>
-        </w:rPr>
-        <w:t>Organization_ID</w:t>
-      </w:r>
-      <w:proofErr w:type="spellEnd"/>
+      <w:r>
+        <w:rPr>
+          <w:sz w:val="32"/>
+        </w:rPr>
+        <w:t>User_ID, Organization_ID</w:t>
+      </w:r>
       <w:r>
         <w:rPr>
           <w:b/>
@@ -4708,15 +4241,7 @@
           <w:b/>
           <w:sz w:val="32"/>
         </w:rPr>
-        <w:t xml:space="preserve">Organ </w:t>
-      </w:r>
-      <w:proofErr w:type="gramStart"/>
-      <w:r>
-        <w:rPr>
-          <w:b/>
-          <w:sz w:val="32"/>
-        </w:rPr>
-        <w:t>Available</w:t>
+        <w:t>Organ Available</w:t>
       </w:r>
       <w:r>
         <w:rPr>
@@ -4724,8 +4249,6 @@
         </w:rPr>
         <w:t>(</w:t>
       </w:r>
-      <w:proofErr w:type="spellStart"/>
-      <w:proofErr w:type="gramEnd"/>
       <w:r>
         <w:rPr>
           <w:sz w:val="32"/>
@@ -4737,14 +4260,7 @@
         <w:rPr>
           <w:sz w:val="32"/>
         </w:rPr>
-        <w:t>,Organ_name</w:t>
-      </w:r>
-      <w:proofErr w:type="spellEnd"/>
-      <w:r>
-        <w:rPr>
-          <w:sz w:val="32"/>
-        </w:rPr>
-        <w:t>,</w:t>
+        <w:t>,Organ_name,</w:t>
       </w:r>
       <w:r>
         <w:rPr>
@@ -4753,19 +4269,11 @@
         </w:rPr>
         <w:t xml:space="preserve"> </w:t>
       </w:r>
-      <w:proofErr w:type="spellStart"/>
-      <w:r>
-        <w:rPr>
-          <w:sz w:val="32"/>
-        </w:rPr>
-        <w:t>Donor_ID</w:t>
-      </w:r>
-      <w:proofErr w:type="spellEnd"/>
-      <w:r>
-        <w:rPr>
-          <w:sz w:val="32"/>
-        </w:rPr>
-        <w:t>)</w:t>
+      <w:r>
+        <w:rPr>
+          <w:sz w:val="32"/>
+        </w:rPr>
+        <w:t>Donor_ID)</w:t>
       </w:r>
     </w:p>
     <w:p>
@@ -4782,39 +4290,14 @@
           <w:rFonts w:ascii="Liberation Serif"/>
           <w:b/>
         </w:rPr>
-        <w:t>FD</w:t>
-      </w:r>
-      <w:proofErr w:type="gramStart"/>
+        <w:t>FD={</w:t>
+      </w:r>
       <w:r>
         <w:rPr>
           <w:rFonts w:ascii="Liberation Serif"/>
-          <w:b/>
-        </w:rPr>
-        <w:t>={</w:t>
-      </w:r>
-      <w:proofErr w:type="spellStart"/>
-      <w:proofErr w:type="gramEnd"/>
-      <w:r>
-        <w:rPr>
-          <w:rFonts w:ascii="Liberation Serif"/>
-        </w:rPr>
-        <w:t>Organ_ID</w:t>
-      </w:r>
-      <w:proofErr w:type="spellEnd"/>
-      <w:r>
-        <w:rPr>
-          <w:rFonts w:ascii="Liberation Serif"/>
-        </w:rPr>
-        <w:t xml:space="preserve"> -&gt; </w:t>
-      </w:r>
-      <w:proofErr w:type="spellStart"/>
-      <w:r>
-        <w:rPr>
-          <w:rFonts w:ascii="Liberation Serif"/>
-        </w:rPr>
-        <w:t>Organ_name,Donor_ID</w:t>
-      </w:r>
-      <w:proofErr w:type="spellEnd"/>
+        </w:rPr>
+        <w:t>Organ_ID -&gt; Organ_name,Donor_ID</w:t>
+      </w:r>
       <w:r>
         <w:rPr>
           <w:rFonts w:ascii="Liberation Serif"/>
@@ -4838,14 +4321,12 @@
         </w:rPr>
         <w:t>{</w:t>
       </w:r>
-      <w:proofErr w:type="spellStart"/>
       <w:r>
         <w:rPr>
           <w:sz w:val="32"/>
         </w:rPr>
         <w:t>Donor_ID</w:t>
       </w:r>
-      <w:proofErr w:type="spellEnd"/>
       <w:r>
         <w:rPr>
           <w:b/>
@@ -4876,7 +4357,6 @@
           <w:sz w:val="32"/>
         </w:rPr>
       </w:pPr>
-      <w:proofErr w:type="gramStart"/>
       <w:r>
         <w:rPr>
           <w:b/>
@@ -4890,79 +4370,31 @@
         </w:rPr>
         <w:t>(</w:t>
       </w:r>
-      <w:proofErr w:type="spellStart"/>
-      <w:proofErr w:type="gramEnd"/>
       <w:r>
         <w:rPr>
           <w:sz w:val="32"/>
           <w:u w:val="single"/>
         </w:rPr>
-        <w:t>Patient_ID</w:t>
-      </w:r>
-      <w:proofErr w:type="spellEnd"/>
-      <w:r>
-        <w:rPr>
-          <w:sz w:val="32"/>
-          <w:u w:val="single"/>
-        </w:rPr>
-        <w:t xml:space="preserve">, </w:t>
-      </w:r>
-      <w:proofErr w:type="spellStart"/>
-      <w:r>
-        <w:rPr>
-          <w:sz w:val="32"/>
-          <w:u w:val="single"/>
-        </w:rPr>
-        <w:t>Organ_ID</w:t>
-      </w:r>
-      <w:proofErr w:type="spellEnd"/>
-      <w:r>
-        <w:rPr>
-          <w:sz w:val="32"/>
-          <w:u w:val="single"/>
-        </w:rPr>
-        <w:t>,</w:t>
-      </w:r>
-      <w:r>
-        <w:rPr>
+        <w:t>Patient_ID, Organ_ID,</w:t>
+      </w:r>
+      <w:r>
+        <w:rPr>
+          <w:sz w:val="32"/>
+        </w:rPr>
+        <w:t xml:space="preserve"> Donor_ID,</w:t>
+      </w:r>
+      <w:r>
+        <w:rPr>
+          <w:spacing w:val="-50"/>
           <w:sz w:val="32"/>
         </w:rPr>
         <w:t xml:space="preserve"> </w:t>
       </w:r>
-      <w:proofErr w:type="spellStart"/>
-      <w:r>
-        <w:rPr>
-          <w:sz w:val="32"/>
-        </w:rPr>
-        <w:t>Donor_ID</w:t>
-      </w:r>
-      <w:proofErr w:type="spellEnd"/>
-      <w:r>
-        <w:rPr>
-          <w:sz w:val="32"/>
-        </w:rPr>
-        <w:t>,</w:t>
-      </w:r>
-      <w:r>
-        <w:rPr>
-          <w:spacing w:val="-50"/>
-          <w:sz w:val="32"/>
-        </w:rPr>
-        <w:t xml:space="preserve"> </w:t>
-      </w:r>
-      <w:proofErr w:type="spellStart"/>
-      <w:r>
-        <w:rPr>
-          <w:sz w:val="32"/>
-        </w:rPr>
-        <w:t>Date_of_transaction</w:t>
-      </w:r>
-      <w:proofErr w:type="spellEnd"/>
-      <w:r>
-        <w:rPr>
-          <w:sz w:val="32"/>
-        </w:rPr>
-        <w:t>, Status)</w:t>
+      <w:r>
+        <w:rPr>
+          <w:sz w:val="32"/>
+        </w:rPr>
+        <w:t>Date_of_transaction, Status)</w:t>
       </w:r>
     </w:p>
     <w:p>
@@ -4977,57 +4409,7 @@
         <w:rPr>
           <w:sz w:val="32"/>
         </w:rPr>
-        <w:t>FD</w:t>
-      </w:r>
-      <w:proofErr w:type="gramStart"/>
-      <w:r>
-        <w:rPr>
-          <w:sz w:val="32"/>
-        </w:rPr>
-        <w:t>={</w:t>
-      </w:r>
-      <w:proofErr w:type="spellStart"/>
-      <w:proofErr w:type="gramEnd"/>
-      <w:r>
-        <w:rPr>
-          <w:sz w:val="32"/>
-        </w:rPr>
-        <w:t>Patient_ID</w:t>
-      </w:r>
-      <w:proofErr w:type="spellEnd"/>
-      <w:r>
-        <w:rPr>
-          <w:sz w:val="32"/>
-        </w:rPr>
-        <w:t xml:space="preserve">, </w:t>
-      </w:r>
-      <w:proofErr w:type="spellStart"/>
-      <w:r>
-        <w:rPr>
-          <w:sz w:val="32"/>
-        </w:rPr>
-        <w:t>Organ_ID</w:t>
-      </w:r>
-      <w:proofErr w:type="spellEnd"/>
-      <w:r>
-        <w:rPr>
-          <w:sz w:val="32"/>
-        </w:rPr>
-        <w:t xml:space="preserve"> -&gt; </w:t>
-      </w:r>
-      <w:proofErr w:type="spellStart"/>
-      <w:r>
-        <w:rPr>
-          <w:sz w:val="32"/>
-        </w:rPr>
-        <w:t>Donor_ID,Date_of_transaction</w:t>
-      </w:r>
-      <w:proofErr w:type="spellEnd"/>
-      <w:r>
-        <w:rPr>
-          <w:sz w:val="32"/>
-        </w:rPr>
-        <w:t>, Status}</w:t>
+        <w:t>FD={Patient_ID, Organ_ID -&gt; Donor_ID,Date_of_transaction, Status}</w:t>
       </w:r>
     </w:p>
     <w:p>
@@ -5042,35 +4424,7 @@
         <w:rPr>
           <w:sz w:val="32"/>
         </w:rPr>
-        <w:t>{</w:t>
-      </w:r>
-      <w:proofErr w:type="spellStart"/>
-      <w:r>
-        <w:rPr>
-          <w:sz w:val="32"/>
-        </w:rPr>
-        <w:t>Patient_ID</w:t>
-      </w:r>
-      <w:proofErr w:type="spellEnd"/>
-      <w:r>
-        <w:rPr>
-          <w:sz w:val="32"/>
-        </w:rPr>
-        <w:t xml:space="preserve">, </w:t>
-      </w:r>
-      <w:proofErr w:type="spellStart"/>
-      <w:r>
-        <w:rPr>
-          <w:sz w:val="32"/>
-        </w:rPr>
-        <w:t>Donor_ID</w:t>
-      </w:r>
-      <w:proofErr w:type="spellEnd"/>
-      <w:r>
-        <w:rPr>
-          <w:sz w:val="32"/>
-        </w:rPr>
-        <w:t>} are foreign key constraints</w:t>
+        <w:t>{Patient_ID, Donor_ID} are foreign key constraints</w:t>
       </w:r>
     </w:p>
     <w:p>
@@ -5101,7 +4455,6 @@
           <w:sz w:val="32"/>
         </w:rPr>
       </w:pPr>
-      <w:proofErr w:type="gramStart"/>
       <w:r>
         <w:rPr>
           <w:b/>
@@ -5116,8 +4469,6 @@
         </w:rPr>
         <w:t>(</w:t>
       </w:r>
-      <w:proofErr w:type="spellStart"/>
-      <w:proofErr w:type="gramEnd"/>
       <w:r>
         <w:rPr>
           <w:sz w:val="32"/>
@@ -5125,26 +4476,11 @@
         </w:rPr>
         <w:t>Organization_ID</w:t>
       </w:r>
-      <w:proofErr w:type="spellEnd"/>
-      <w:r>
-        <w:rPr>
-          <w:sz w:val="32"/>
-        </w:rPr>
-        <w:t xml:space="preserve">, </w:t>
-      </w:r>
-      <w:proofErr w:type="spellStart"/>
-      <w:r>
-        <w:rPr>
-          <w:sz w:val="32"/>
-        </w:rPr>
-        <w:t>Organization_name</w:t>
-      </w:r>
-      <w:proofErr w:type="spellEnd"/>
-      <w:r>
-        <w:rPr>
-          <w:sz w:val="32"/>
-        </w:rPr>
-        <w:t>,</w:t>
+      <w:r>
+        <w:rPr>
+          <w:sz w:val="32"/>
+        </w:rPr>
+        <w:t>, Organization_name,</w:t>
       </w:r>
       <w:r>
         <w:rPr>
@@ -5157,21 +4493,7 @@
         <w:rPr>
           <w:sz w:val="32"/>
         </w:rPr>
-        <w:t xml:space="preserve">Location, </w:t>
-      </w:r>
-      <w:proofErr w:type="spellStart"/>
-      <w:r>
-        <w:rPr>
-          <w:sz w:val="32"/>
-        </w:rPr>
-        <w:t>Government_approved</w:t>
-      </w:r>
-      <w:proofErr w:type="spellEnd"/>
-      <w:r>
-        <w:rPr>
-          <w:sz w:val="32"/>
-        </w:rPr>
-        <w:t>)</w:t>
+        <w:t>Location, Government_approved)</w:t>
       </w:r>
     </w:p>
     <w:p>
@@ -5188,53 +4510,14 @@
           <w:b/>
           <w:sz w:val="32"/>
         </w:rPr>
-        <w:t>FD</w:t>
-      </w:r>
-      <w:proofErr w:type="gramStart"/>
-      <w:r>
-        <w:rPr>
-          <w:b/>
-          <w:sz w:val="32"/>
-        </w:rPr>
-        <w:t>={</w:t>
-      </w:r>
-      <w:proofErr w:type="spellStart"/>
-      <w:proofErr w:type="gramEnd"/>
-      <w:r>
-        <w:rPr>
-          <w:sz w:val="32"/>
-        </w:rPr>
-        <w:t>Organization_ID</w:t>
-      </w:r>
-      <w:proofErr w:type="spellEnd"/>
-      <w:r>
-        <w:rPr>
-          <w:sz w:val="32"/>
-        </w:rPr>
-        <w:t xml:space="preserve"> -&gt; </w:t>
-      </w:r>
-      <w:proofErr w:type="spellStart"/>
-      <w:r>
-        <w:rPr>
-          <w:sz w:val="32"/>
-        </w:rPr>
-        <w:t>Organization_name</w:t>
-      </w:r>
-      <w:proofErr w:type="spellEnd"/>
-      <w:r>
-        <w:rPr>
-          <w:sz w:val="32"/>
-        </w:rPr>
-        <w:t xml:space="preserve">, Location, </w:t>
-      </w:r>
-      <w:proofErr w:type="spellStart"/>
-      <w:r>
-        <w:rPr>
-          <w:sz w:val="32"/>
-        </w:rPr>
-        <w:t>Government_approved</w:t>
-      </w:r>
-      <w:proofErr w:type="spellEnd"/>
+        <w:t>FD={</w:t>
+      </w:r>
+      <w:r>
+        <w:rPr>
+          <w:sz w:val="32"/>
+        </w:rPr>
+        <w:t>Organization_ID -&gt; Organization_name, Location, Government_approved</w:t>
+      </w:r>
       <w:r>
         <w:rPr>
           <w:b/>
@@ -5259,31 +4542,19 @@
           <w:sz w:val="32"/>
         </w:rPr>
       </w:pPr>
-      <w:proofErr w:type="spellStart"/>
-      <w:r>
-        <w:rPr>
-          <w:b/>
-          <w:sz w:val="32"/>
-        </w:rPr>
-        <w:t>Organization_phone_</w:t>
-      </w:r>
-      <w:proofErr w:type="gramStart"/>
-      <w:r>
-        <w:rPr>
-          <w:b/>
-          <w:sz w:val="32"/>
-        </w:rPr>
-        <w:t>no</w:t>
-      </w:r>
-      <w:proofErr w:type="spellEnd"/>
+      <w:r>
+        <w:rPr>
+          <w:b/>
+          <w:sz w:val="32"/>
+        </w:rPr>
+        <w:t>Organization_phone_no</w:t>
+      </w:r>
       <w:r>
         <w:rPr>
           <w:sz w:val="32"/>
         </w:rPr>
         <w:t>(</w:t>
       </w:r>
-      <w:proofErr w:type="spellStart"/>
-      <w:proofErr w:type="gramEnd"/>
       <w:r>
         <w:rPr>
           <w:sz w:val="32"/>
@@ -5291,7 +4562,6 @@
         </w:rPr>
         <w:t>Organization_ID</w:t>
       </w:r>
-      <w:proofErr w:type="spellEnd"/>
       <w:r>
         <w:rPr>
           <w:sz w:val="32"/>
@@ -5305,19 +4575,11 @@
         </w:rPr>
         <w:t xml:space="preserve"> </w:t>
       </w:r>
-      <w:proofErr w:type="spellStart"/>
-      <w:r>
-        <w:rPr>
-          <w:sz w:val="32"/>
-        </w:rPr>
-        <w:t>phone_no</w:t>
-      </w:r>
-      <w:proofErr w:type="spellEnd"/>
-      <w:r>
-        <w:rPr>
-          <w:sz w:val="32"/>
-        </w:rPr>
-        <w:t>)</w:t>
+      <w:r>
+        <w:rPr>
+          <w:sz w:val="32"/>
+        </w:rPr>
+        <w:t>phone_no)</w:t>
       </w:r>
     </w:p>
     <w:p>
@@ -5334,39 +4596,14 @@
           <w:rFonts w:ascii="Liberation Serif"/>
           <w:b/>
         </w:rPr>
-        <w:t>FD</w:t>
-      </w:r>
-      <w:proofErr w:type="gramStart"/>
+        <w:t>FD={</w:t>
+      </w:r>
       <w:r>
         <w:rPr>
           <w:rFonts w:ascii="Liberation Serif"/>
-          <w:b/>
-        </w:rPr>
-        <w:t>={</w:t>
-      </w:r>
-      <w:proofErr w:type="spellStart"/>
-      <w:proofErr w:type="gramEnd"/>
-      <w:r>
-        <w:rPr>
-          <w:rFonts w:ascii="Liberation Serif"/>
-        </w:rPr>
-        <w:t>Organization_ID</w:t>
-      </w:r>
-      <w:proofErr w:type="spellEnd"/>
-      <w:r>
-        <w:rPr>
-          <w:rFonts w:ascii="Liberation Serif"/>
-        </w:rPr>
-        <w:t xml:space="preserve"> -&gt; </w:t>
-      </w:r>
-      <w:proofErr w:type="spellStart"/>
-      <w:r>
-        <w:rPr>
-          <w:rFonts w:ascii="Liberation Serif"/>
-        </w:rPr>
-        <w:t>phone_no</w:t>
-      </w:r>
-      <w:proofErr w:type="spellEnd"/>
+        </w:rPr>
+        <w:t>Organization_ID -&gt; phone_no</w:t>
+      </w:r>
       <w:r>
         <w:rPr>
           <w:rFonts w:ascii="Liberation Serif"/>
@@ -5390,14 +4627,12 @@
         </w:rPr>
         <w:t>{</w:t>
       </w:r>
-      <w:proofErr w:type="spellStart"/>
       <w:r>
         <w:rPr>
           <w:sz w:val="32"/>
         </w:rPr>
         <w:t>Organization_ID</w:t>
       </w:r>
-      <w:proofErr w:type="spellEnd"/>
       <w:r>
         <w:rPr>
           <w:b/>
@@ -5428,7 +4663,6 @@
           <w:sz w:val="32"/>
         </w:rPr>
       </w:pPr>
-      <w:proofErr w:type="gramStart"/>
       <w:r>
         <w:rPr>
           <w:b/>
@@ -5442,8 +4676,6 @@
         </w:rPr>
         <w:t>(</w:t>
       </w:r>
-      <w:proofErr w:type="spellStart"/>
-      <w:proofErr w:type="gramEnd"/>
       <w:r>
         <w:rPr>
           <w:sz w:val="32"/>
@@ -5451,40 +4683,11 @@
         </w:rPr>
         <w:t>Doctor_ID</w:t>
       </w:r>
-      <w:proofErr w:type="spellEnd"/>
-      <w:r>
-        <w:rPr>
-          <w:sz w:val="32"/>
-        </w:rPr>
-        <w:t xml:space="preserve">, </w:t>
-      </w:r>
-      <w:proofErr w:type="spellStart"/>
-      <w:r>
-        <w:rPr>
-          <w:sz w:val="32"/>
-        </w:rPr>
-        <w:t>Doctor_name</w:t>
-      </w:r>
-      <w:proofErr w:type="spellEnd"/>
-      <w:r>
-        <w:rPr>
-          <w:sz w:val="32"/>
-        </w:rPr>
-        <w:t xml:space="preserve">, </w:t>
-      </w:r>
-      <w:proofErr w:type="spellStart"/>
-      <w:r>
-        <w:rPr>
-          <w:sz w:val="32"/>
-        </w:rPr>
-        <w:t>Department_name</w:t>
-      </w:r>
-      <w:proofErr w:type="spellEnd"/>
-      <w:r>
-        <w:rPr>
-          <w:sz w:val="32"/>
-        </w:rPr>
-        <w:t>,</w:t>
+      <w:r>
+        <w:rPr>
+          <w:sz w:val="32"/>
+        </w:rPr>
+        <w:t>, Doctor_name, Department_name,</w:t>
       </w:r>
       <w:r>
         <w:rPr>
@@ -5493,19 +4696,11 @@
         </w:rPr>
         <w:t xml:space="preserve"> </w:t>
       </w:r>
-      <w:proofErr w:type="spellStart"/>
-      <w:r>
-        <w:rPr>
-          <w:sz w:val="32"/>
-        </w:rPr>
-        <w:t>Organization_id</w:t>
-      </w:r>
-      <w:proofErr w:type="spellEnd"/>
-      <w:r>
-        <w:rPr>
-          <w:sz w:val="32"/>
-        </w:rPr>
-        <w:t>)</w:t>
+      <w:r>
+        <w:rPr>
+          <w:sz w:val="32"/>
+        </w:rPr>
+        <w:t>Organization_id)</w:t>
       </w:r>
     </w:p>
     <w:p>
@@ -5522,53 +4717,14 @@
           <w:b/>
           <w:sz w:val="32"/>
         </w:rPr>
-        <w:t>FD</w:t>
-      </w:r>
-      <w:proofErr w:type="gramStart"/>
-      <w:r>
-        <w:rPr>
-          <w:b/>
-          <w:sz w:val="32"/>
-        </w:rPr>
-        <w:t>={</w:t>
-      </w:r>
-      <w:proofErr w:type="spellStart"/>
-      <w:proofErr w:type="gramEnd"/>
-      <w:r>
-        <w:rPr>
-          <w:sz w:val="32"/>
-        </w:rPr>
-        <w:t>Doctor_ID</w:t>
-      </w:r>
-      <w:proofErr w:type="spellEnd"/>
-      <w:r>
-        <w:rPr>
-          <w:sz w:val="32"/>
-        </w:rPr>
-        <w:t xml:space="preserve"> -&gt; </w:t>
-      </w:r>
-      <w:proofErr w:type="spellStart"/>
-      <w:r>
-        <w:rPr>
-          <w:sz w:val="32"/>
-        </w:rPr>
-        <w:t>Doctor_name</w:t>
-      </w:r>
-      <w:proofErr w:type="spellEnd"/>
-      <w:r>
-        <w:rPr>
-          <w:sz w:val="32"/>
-        </w:rPr>
-        <w:t xml:space="preserve">, </w:t>
-      </w:r>
-      <w:proofErr w:type="spellStart"/>
-      <w:r>
-        <w:rPr>
-          <w:sz w:val="32"/>
-        </w:rPr>
-        <w:t>Organization_id</w:t>
-      </w:r>
-      <w:proofErr w:type="spellEnd"/>
+        <w:t>FD={</w:t>
+      </w:r>
+      <w:r>
+        <w:rPr>
+          <w:sz w:val="32"/>
+        </w:rPr>
+        <w:t>Doctor_ID -&gt; Doctor_name, Organization_id</w:t>
+      </w:r>
       <w:r>
         <w:rPr>
           <w:b/>
@@ -5592,14 +4748,12 @@
         </w:rPr>
         <w:t>{</w:t>
       </w:r>
-      <w:proofErr w:type="spellStart"/>
       <w:r>
         <w:rPr>
           <w:sz w:val="32"/>
         </w:rPr>
         <w:t>Organization_ID</w:t>
       </w:r>
-      <w:proofErr w:type="spellEnd"/>
       <w:r>
         <w:rPr>
           <w:b/>
@@ -5630,31 +4784,19 @@
           <w:sz w:val="32"/>
         </w:rPr>
       </w:pPr>
-      <w:proofErr w:type="spellStart"/>
-      <w:r>
-        <w:rPr>
-          <w:b/>
-          <w:sz w:val="32"/>
-        </w:rPr>
-        <w:t>Doctor_phone_</w:t>
-      </w:r>
-      <w:proofErr w:type="gramStart"/>
-      <w:r>
-        <w:rPr>
-          <w:b/>
-          <w:sz w:val="32"/>
-        </w:rPr>
-        <w:t>no</w:t>
-      </w:r>
-      <w:proofErr w:type="spellEnd"/>
+      <w:r>
+        <w:rPr>
+          <w:b/>
+          <w:sz w:val="32"/>
+        </w:rPr>
+        <w:t>Doctor_phone_no</w:t>
+      </w:r>
       <w:r>
         <w:rPr>
           <w:sz w:val="32"/>
         </w:rPr>
         <w:t>(</w:t>
       </w:r>
-      <w:proofErr w:type="spellStart"/>
-      <w:proofErr w:type="gramEnd"/>
       <w:r>
         <w:rPr>
           <w:sz w:val="32"/>
@@ -5662,7 +4804,6 @@
         </w:rPr>
         <w:t>Doctor_ID</w:t>
       </w:r>
-      <w:proofErr w:type="spellEnd"/>
       <w:r>
         <w:rPr>
           <w:sz w:val="32"/>
@@ -5676,19 +4817,11 @@
         </w:rPr>
         <w:t xml:space="preserve"> </w:t>
       </w:r>
-      <w:proofErr w:type="spellStart"/>
-      <w:r>
-        <w:rPr>
-          <w:sz w:val="32"/>
-        </w:rPr>
-        <w:t>phone_no</w:t>
-      </w:r>
-      <w:proofErr w:type="spellEnd"/>
-      <w:r>
-        <w:rPr>
-          <w:sz w:val="32"/>
-        </w:rPr>
-        <w:t>)</w:t>
+      <w:r>
+        <w:rPr>
+          <w:sz w:val="32"/>
+        </w:rPr>
+        <w:t>phone_no)</w:t>
       </w:r>
     </w:p>
     <w:p>
@@ -5705,39 +4838,14 @@
           <w:rFonts w:ascii="Liberation Serif"/>
           <w:b/>
         </w:rPr>
-        <w:t>FD</w:t>
-      </w:r>
-      <w:proofErr w:type="gramStart"/>
+        <w:t>FD={</w:t>
+      </w:r>
       <w:r>
         <w:rPr>
           <w:rFonts w:ascii="Liberation Serif"/>
-          <w:b/>
-        </w:rPr>
-        <w:t>={</w:t>
-      </w:r>
-      <w:proofErr w:type="spellStart"/>
-      <w:proofErr w:type="gramEnd"/>
-      <w:r>
-        <w:rPr>
-          <w:rFonts w:ascii="Liberation Serif"/>
-        </w:rPr>
-        <w:t>Doctor_ID</w:t>
-      </w:r>
-      <w:proofErr w:type="spellEnd"/>
-      <w:r>
-        <w:rPr>
-          <w:rFonts w:ascii="Liberation Serif"/>
-        </w:rPr>
-        <w:t xml:space="preserve"> -&gt; </w:t>
-      </w:r>
-      <w:proofErr w:type="spellStart"/>
-      <w:r>
-        <w:rPr>
-          <w:rFonts w:ascii="Liberation Serif"/>
-        </w:rPr>
-        <w:t>phone_no</w:t>
-      </w:r>
-      <w:proofErr w:type="spellEnd"/>
+        </w:rPr>
+        <w:t>Doctor_ID -&gt; phone_no</w:t>
+      </w:r>
       <w:r>
         <w:rPr>
           <w:rFonts w:ascii="Liberation Serif"/>
@@ -5758,21 +4866,7 @@
         <w:rPr>
           <w:sz w:val="32"/>
         </w:rPr>
-        <w:t>{</w:t>
-      </w:r>
-      <w:proofErr w:type="spellStart"/>
-      <w:r>
-        <w:rPr>
-          <w:sz w:val="32"/>
-        </w:rPr>
-        <w:t>Doctor_ID</w:t>
-      </w:r>
-      <w:proofErr w:type="spellEnd"/>
-      <w:r>
-        <w:rPr>
-          <w:sz w:val="32"/>
-        </w:rPr>
-        <w:t>} is foreign key</w:t>
+        <w:t>{Doctor_ID} is foreign key</w:t>
       </w:r>
       <w:r>
         <w:rPr>
@@ -5804,55 +4898,26 @@
           <w:sz w:val="32"/>
         </w:rPr>
       </w:pPr>
-      <w:proofErr w:type="spellStart"/>
-      <w:r>
-        <w:rPr>
-          <w:b/>
-          <w:sz w:val="32"/>
-        </w:rPr>
-        <w:t>Organization_</w:t>
-      </w:r>
-      <w:proofErr w:type="gramStart"/>
-      <w:r>
-        <w:rPr>
-          <w:b/>
-          <w:sz w:val="32"/>
-        </w:rPr>
-        <w:t>head</w:t>
-      </w:r>
-      <w:proofErr w:type="spellEnd"/>
+      <w:r>
+        <w:rPr>
+          <w:b/>
+          <w:sz w:val="32"/>
+        </w:rPr>
+        <w:t>Organization_head</w:t>
+      </w:r>
       <w:r>
         <w:rPr>
           <w:sz w:val="32"/>
         </w:rPr>
         <w:t>(</w:t>
       </w:r>
-      <w:proofErr w:type="spellStart"/>
-      <w:proofErr w:type="gramEnd"/>
       <w:r>
         <w:rPr>
           <w:sz w:val="32"/>
           <w:u w:val="single"/>
         </w:rPr>
-        <w:t>Organization_ID</w:t>
-      </w:r>
-      <w:proofErr w:type="spellEnd"/>
-      <w:r>
-        <w:rPr>
-          <w:sz w:val="32"/>
-          <w:u w:val="single"/>
-        </w:rPr>
-        <w:t xml:space="preserve">, </w:t>
-      </w:r>
-      <w:proofErr w:type="spellStart"/>
-      <w:r>
-        <w:rPr>
-          <w:sz w:val="32"/>
-          <w:u w:val="single"/>
-        </w:rPr>
-        <w:t>Employee_ID</w:t>
-      </w:r>
-      <w:proofErr w:type="spellEnd"/>
+        <w:t>Organization_ID, Employee_ID</w:t>
+      </w:r>
       <w:r>
         <w:rPr>
           <w:sz w:val="32"/>
@@ -5870,21 +4935,7 @@
         <w:rPr>
           <w:sz w:val="32"/>
         </w:rPr>
-        <w:t xml:space="preserve">Name, </w:t>
-      </w:r>
-      <w:proofErr w:type="spellStart"/>
-      <w:r>
-        <w:rPr>
-          <w:sz w:val="32"/>
-        </w:rPr>
-        <w:t>Date_of_joining</w:t>
-      </w:r>
-      <w:proofErr w:type="spellEnd"/>
-      <w:r>
-        <w:rPr>
-          <w:sz w:val="32"/>
-        </w:rPr>
-        <w:t>,</w:t>
+        <w:t>Name, Date_of_joining,</w:t>
       </w:r>
       <w:r>
         <w:rPr>
@@ -5893,21 +4944,12 @@
         </w:rPr>
         <w:t xml:space="preserve"> </w:t>
       </w:r>
-      <w:proofErr w:type="spellStart"/>
       <w:r>
         <w:rPr>
           <w:spacing w:val="-3"/>
           <w:sz w:val="32"/>
         </w:rPr>
-        <w:t>Term_length</w:t>
-      </w:r>
-      <w:proofErr w:type="spellEnd"/>
-      <w:r>
-        <w:rPr>
-          <w:spacing w:val="-3"/>
-          <w:sz w:val="32"/>
-        </w:rPr>
-        <w:t>)</w:t>
+        <w:t>Term_length)</w:t>
       </w:r>
     </w:p>
     <w:p>
@@ -5925,67 +4967,14 @@
           <w:rFonts w:ascii="Liberation Serif"/>
           <w:b/>
         </w:rPr>
-        <w:t>FD</w:t>
-      </w:r>
-      <w:proofErr w:type="gramStart"/>
+        <w:t>FD={</w:t>
+      </w:r>
       <w:r>
         <w:rPr>
           <w:rFonts w:ascii="Liberation Serif"/>
-          <w:b/>
-        </w:rPr>
-        <w:t>={</w:t>
-      </w:r>
-      <w:proofErr w:type="spellStart"/>
-      <w:proofErr w:type="gramEnd"/>
-      <w:r>
-        <w:rPr>
-          <w:rFonts w:ascii="Liberation Serif"/>
-        </w:rPr>
-        <w:t>Organization_ID</w:t>
-      </w:r>
-      <w:proofErr w:type="spellEnd"/>
-      <w:r>
-        <w:rPr>
-          <w:rFonts w:ascii="Liberation Serif"/>
-        </w:rPr>
-        <w:t xml:space="preserve">, </w:t>
-      </w:r>
-      <w:proofErr w:type="spellStart"/>
-      <w:r>
-        <w:rPr>
-          <w:rFonts w:ascii="Liberation Serif"/>
-        </w:rPr>
-        <w:t>Employee_ID</w:t>
-      </w:r>
-      <w:proofErr w:type="spellEnd"/>
-      <w:r>
-        <w:rPr>
-          <w:rFonts w:ascii="Liberation Serif"/>
-        </w:rPr>
-        <w:t xml:space="preserve"> -&gt; Name, </w:t>
-      </w:r>
-      <w:proofErr w:type="spellStart"/>
-      <w:r>
-        <w:rPr>
-          <w:rFonts w:ascii="Liberation Serif"/>
-        </w:rPr>
-        <w:t>Date_of_joining</w:t>
-      </w:r>
-      <w:proofErr w:type="spellEnd"/>
-      <w:r>
-        <w:rPr>
-          <w:rFonts w:ascii="Liberation Serif"/>
-        </w:rPr>
-        <w:t xml:space="preserve">, </w:t>
-      </w:r>
-      <w:proofErr w:type="spellStart"/>
-      <w:r>
-        <w:rPr>
-          <w:rFonts w:ascii="Liberation Serif"/>
-        </w:rPr>
-        <w:t>Term_length</w:t>
-      </w:r>
-      <w:proofErr w:type="spellEnd"/>
+        </w:rPr>
+        <w:t>Organization_ID, Employee_ID -&gt; Name, Date_of_joining, Term_length</w:t>
+      </w:r>
       <w:r>
         <w:rPr>
           <w:rFonts w:ascii="Liberation Serif"/>
@@ -6188,55 +5177,7 @@
           <w:rFonts w:ascii="FreeMono"/>
           <w:sz w:val="32"/>
         </w:rPr>
-        <w:t>(</w:t>
-      </w:r>
-      <w:proofErr w:type="gramStart"/>
-      <w:r>
-        <w:rPr>
-          <w:rFonts w:ascii="FreeMono"/>
-          <w:sz w:val="32"/>
-        </w:rPr>
-        <w:t>now(</w:t>
-      </w:r>
-      <w:proofErr w:type="gramEnd"/>
-      <w:r>
-        <w:rPr>
-          <w:rFonts w:ascii="FreeMono"/>
-          <w:sz w:val="32"/>
-        </w:rPr>
-        <w:t xml:space="preserve">), </w:t>
-      </w:r>
-      <w:proofErr w:type="spellStart"/>
-      <w:r>
-        <w:rPr>
-          <w:rFonts w:ascii="FreeMono"/>
-          <w:sz w:val="32"/>
-        </w:rPr>
-        <w:t>concat</w:t>
-      </w:r>
-      <w:proofErr w:type="spellEnd"/>
-      <w:r>
-        <w:rPr>
-          <w:rFonts w:ascii="FreeMono"/>
-          <w:sz w:val="32"/>
-        </w:rPr>
-        <w:t>("Inserted new Donor", cast(</w:t>
-      </w:r>
-      <w:proofErr w:type="spellStart"/>
-      <w:r>
-        <w:rPr>
-          <w:rFonts w:ascii="FreeMono"/>
-          <w:sz w:val="32"/>
-        </w:rPr>
-        <w:t>new.Donor_Id</w:t>
-      </w:r>
-      <w:proofErr w:type="spellEnd"/>
-      <w:r>
-        <w:rPr>
-          <w:rFonts w:ascii="FreeMono"/>
-          <w:sz w:val="32"/>
-        </w:rPr>
-        <w:t xml:space="preserve"> as char)));</w:t>
+        <w:t>(now(), concat("Inserted new Donor", cast(new.Donor_Id as char)));</w:t>
       </w:r>
     </w:p>
     <w:p>
@@ -6252,17 +5193,8 @@
           <w:rFonts w:ascii="FreeMono"/>
           <w:sz w:val="32"/>
         </w:rPr>
-        <w:t xml:space="preserve">end // </w:t>
-      </w:r>
-      <w:proofErr w:type="gramStart"/>
-      <w:r>
-        <w:rPr>
-          <w:rFonts w:ascii="FreeMono"/>
-          <w:sz w:val="32"/>
-        </w:rPr>
-        <w:t>delimiter ;</w:t>
-      </w:r>
-      <w:proofErr w:type="gramEnd"/>
+        <w:t>end // delimiter ;</w:t>
+      </w:r>
     </w:p>
     <w:p>
       <w:pPr>
@@ -6402,55 +5334,7 @@
           <w:rFonts w:ascii="FreeMono"/>
           <w:sz w:val="32"/>
         </w:rPr>
-        <w:t>(</w:t>
-      </w:r>
-      <w:proofErr w:type="gramStart"/>
-      <w:r>
-        <w:rPr>
-          <w:rFonts w:ascii="FreeMono"/>
-          <w:sz w:val="32"/>
-        </w:rPr>
-        <w:t>now(</w:t>
-      </w:r>
-      <w:proofErr w:type="gramEnd"/>
-      <w:r>
-        <w:rPr>
-          <w:rFonts w:ascii="FreeMono"/>
-          <w:sz w:val="32"/>
-        </w:rPr>
-        <w:t xml:space="preserve">), </w:t>
-      </w:r>
-      <w:proofErr w:type="spellStart"/>
-      <w:r>
-        <w:rPr>
-          <w:rFonts w:ascii="FreeMono"/>
-          <w:sz w:val="32"/>
-        </w:rPr>
-        <w:t>concat</w:t>
-      </w:r>
-      <w:proofErr w:type="spellEnd"/>
-      <w:r>
-        <w:rPr>
-          <w:rFonts w:ascii="FreeMono"/>
-          <w:sz w:val="32"/>
-        </w:rPr>
-        <w:t>("Updated Donor Details", cast(</w:t>
-      </w:r>
-      <w:proofErr w:type="spellStart"/>
-      <w:r>
-        <w:rPr>
-          <w:rFonts w:ascii="FreeMono"/>
-          <w:sz w:val="32"/>
-        </w:rPr>
-        <w:t>new.Donor_Id</w:t>
-      </w:r>
-      <w:proofErr w:type="spellEnd"/>
-      <w:r>
-        <w:rPr>
-          <w:rFonts w:ascii="FreeMono"/>
-          <w:sz w:val="32"/>
-        </w:rPr>
-        <w:t xml:space="preserve"> as char)));</w:t>
+        <w:t>(now(), concat("Updated Donor Details", cast(new.Donor_Id as char)));</w:t>
       </w:r>
     </w:p>
     <w:p>
@@ -6466,17 +5350,8 @@
           <w:rFonts w:ascii="FreeMono"/>
           <w:sz w:val="32"/>
         </w:rPr>
-        <w:t xml:space="preserve">end // </w:t>
-      </w:r>
-      <w:proofErr w:type="gramStart"/>
-      <w:r>
-        <w:rPr>
-          <w:rFonts w:ascii="FreeMono"/>
-          <w:sz w:val="32"/>
-        </w:rPr>
-        <w:t>delimiter ;</w:t>
-      </w:r>
-      <w:proofErr w:type="gramEnd"/>
+        <w:t>end // delimiter ;</w:t>
+      </w:r>
     </w:p>
     <w:p>
       <w:pPr>
@@ -6597,39 +5472,7 @@
           <w:rFonts w:ascii="FreeMono"/>
           <w:sz w:val="32"/>
         </w:rPr>
-        <w:t>(</w:t>
-      </w:r>
-      <w:proofErr w:type="gramStart"/>
-      <w:r>
-        <w:rPr>
-          <w:rFonts w:ascii="FreeMono"/>
-          <w:sz w:val="32"/>
-        </w:rPr>
-        <w:t>now(</w:t>
-      </w:r>
-      <w:proofErr w:type="gramEnd"/>
-      <w:r>
-        <w:rPr>
-          <w:rFonts w:ascii="FreeMono"/>
-          <w:sz w:val="32"/>
-        </w:rPr>
-        <w:t xml:space="preserve">), </w:t>
-      </w:r>
-      <w:proofErr w:type="spellStart"/>
-      <w:r>
-        <w:rPr>
-          <w:rFonts w:ascii="FreeMono"/>
-          <w:sz w:val="32"/>
-        </w:rPr>
-        <w:t>concat</w:t>
-      </w:r>
-      <w:proofErr w:type="spellEnd"/>
-      <w:r>
-        <w:rPr>
-          <w:rFonts w:ascii="FreeMono"/>
-          <w:sz w:val="32"/>
-        </w:rPr>
-        <w:t xml:space="preserve">("Deleted Donor </w:t>
+        <w:t xml:space="preserve">(now(), concat("Deleted Donor </w:t>
       </w:r>
       <w:r>
         <w:rPr>
@@ -6644,23 +5487,7 @@
           <w:rFonts w:ascii="FreeMono"/>
           <w:sz w:val="32"/>
         </w:rPr>
-        <w:t>cast(</w:t>
-      </w:r>
-      <w:proofErr w:type="spellStart"/>
-      <w:r>
-        <w:rPr>
-          <w:rFonts w:ascii="FreeMono"/>
-          <w:sz w:val="32"/>
-        </w:rPr>
-        <w:t>old.Donor_Id</w:t>
-      </w:r>
-      <w:proofErr w:type="spellEnd"/>
-      <w:r>
-        <w:rPr>
-          <w:rFonts w:ascii="FreeMono"/>
-          <w:sz w:val="32"/>
-        </w:rPr>
-        <w:t xml:space="preserve"> as char))); end //</w:t>
+        <w:t>cast(old.Donor_Id as char))); end //</w:t>
       </w:r>
     </w:p>
     <w:p>
@@ -6672,7 +5499,6 @@
           <w:sz w:val="32"/>
         </w:rPr>
       </w:pPr>
-      <w:proofErr w:type="gramStart"/>
       <w:r>
         <w:rPr>
           <w:rFonts w:ascii="FreeMono"/>
@@ -6680,7 +5506,6 @@
         </w:rPr>
         <w:t>delimiter ;</w:t>
       </w:r>
-      <w:proofErr w:type="gramEnd"/>
     </w:p>
     <w:p>
       <w:pPr>
@@ -6799,55 +5624,7 @@
           <w:rFonts w:ascii="FreeMono"/>
           <w:sz w:val="32"/>
         </w:rPr>
-        <w:t>(</w:t>
-      </w:r>
-      <w:proofErr w:type="gramStart"/>
-      <w:r>
-        <w:rPr>
-          <w:rFonts w:ascii="FreeMono"/>
-          <w:sz w:val="32"/>
-        </w:rPr>
-        <w:t>now(</w:t>
-      </w:r>
-      <w:proofErr w:type="gramEnd"/>
-      <w:r>
-        <w:rPr>
-          <w:rFonts w:ascii="FreeMono"/>
-          <w:sz w:val="32"/>
-        </w:rPr>
-        <w:t xml:space="preserve">), </w:t>
-      </w:r>
-      <w:proofErr w:type="spellStart"/>
-      <w:r>
-        <w:rPr>
-          <w:rFonts w:ascii="FreeMono"/>
-          <w:sz w:val="32"/>
-        </w:rPr>
-        <w:t>concat</w:t>
-      </w:r>
-      <w:proofErr w:type="spellEnd"/>
-      <w:r>
-        <w:rPr>
-          <w:rFonts w:ascii="FreeMono"/>
-          <w:sz w:val="32"/>
-        </w:rPr>
-        <w:t>("Inserted new Patient ", cast(</w:t>
-      </w:r>
-      <w:proofErr w:type="spellStart"/>
-      <w:r>
-        <w:rPr>
-          <w:rFonts w:ascii="FreeMono"/>
-          <w:sz w:val="32"/>
-        </w:rPr>
-        <w:t>new.Patient_Id</w:t>
-      </w:r>
-      <w:proofErr w:type="spellEnd"/>
-      <w:r>
-        <w:rPr>
-          <w:rFonts w:ascii="FreeMono"/>
-          <w:sz w:val="32"/>
-        </w:rPr>
-        <w:t xml:space="preserve"> as char))); end //</w:t>
+        <w:t>(now(), concat("Inserted new Patient ", cast(new.Patient_Id as char))); end //</w:t>
       </w:r>
     </w:p>
     <w:p>
@@ -6859,7 +5636,6 @@
           <w:sz w:val="32"/>
         </w:rPr>
       </w:pPr>
-      <w:proofErr w:type="gramStart"/>
       <w:r>
         <w:rPr>
           <w:rFonts w:ascii="FreeMono"/>
@@ -6867,7 +5643,6 @@
         </w:rPr>
         <w:t>delimiter ;</w:t>
       </w:r>
-      <w:proofErr w:type="gramEnd"/>
     </w:p>
     <w:p>
       <w:pPr>
@@ -6979,55 +5754,7 @@
           <w:rFonts w:ascii="FreeMono"/>
           <w:sz w:val="32"/>
         </w:rPr>
-        <w:t>(</w:t>
-      </w:r>
-      <w:proofErr w:type="gramStart"/>
-      <w:r>
-        <w:rPr>
-          <w:rFonts w:ascii="FreeMono"/>
-          <w:sz w:val="32"/>
-        </w:rPr>
-        <w:t>now(</w:t>
-      </w:r>
-      <w:proofErr w:type="gramEnd"/>
-      <w:r>
-        <w:rPr>
-          <w:rFonts w:ascii="FreeMono"/>
-          <w:sz w:val="32"/>
-        </w:rPr>
-        <w:t xml:space="preserve">), </w:t>
-      </w:r>
-      <w:proofErr w:type="spellStart"/>
-      <w:r>
-        <w:rPr>
-          <w:rFonts w:ascii="FreeMono"/>
-          <w:sz w:val="32"/>
-        </w:rPr>
-        <w:t>concat</w:t>
-      </w:r>
-      <w:proofErr w:type="spellEnd"/>
-      <w:r>
-        <w:rPr>
-          <w:rFonts w:ascii="FreeMono"/>
-          <w:sz w:val="32"/>
-        </w:rPr>
-        <w:t>("Updated Patient Details ", cast(</w:t>
-      </w:r>
-      <w:proofErr w:type="spellStart"/>
-      <w:r>
-        <w:rPr>
-          <w:rFonts w:ascii="FreeMono"/>
-          <w:sz w:val="32"/>
-        </w:rPr>
-        <w:t>new.Patient_Id</w:t>
-      </w:r>
-      <w:proofErr w:type="spellEnd"/>
-      <w:r>
-        <w:rPr>
-          <w:rFonts w:ascii="FreeMono"/>
-          <w:sz w:val="32"/>
-        </w:rPr>
-        <w:t xml:space="preserve"> as char)));</w:t>
+        <w:t>(now(), concat("Updated Patient Details ", cast(new.Patient_Id as char)));</w:t>
       </w:r>
     </w:p>
     <w:p>
@@ -7043,17 +5770,8 @@
           <w:rFonts w:ascii="FreeMono"/>
           <w:sz w:val="32"/>
         </w:rPr>
-        <w:t xml:space="preserve">end // </w:t>
-      </w:r>
-      <w:proofErr w:type="gramStart"/>
-      <w:r>
-        <w:rPr>
-          <w:rFonts w:ascii="FreeMono"/>
-          <w:sz w:val="32"/>
-        </w:rPr>
-        <w:t>delimiter ;</w:t>
-      </w:r>
-      <w:proofErr w:type="gramEnd"/>
+        <w:t>end // delimiter ;</w:t>
+      </w:r>
     </w:p>
     <w:p>
       <w:pPr>
@@ -7192,55 +5910,7 @@
           <w:rFonts w:ascii="FreeMono"/>
           <w:sz w:val="32"/>
         </w:rPr>
-        <w:t>(</w:t>
-      </w:r>
-      <w:proofErr w:type="gramStart"/>
-      <w:r>
-        <w:rPr>
-          <w:rFonts w:ascii="FreeMono"/>
-          <w:sz w:val="32"/>
-        </w:rPr>
-        <w:t>now(</w:t>
-      </w:r>
-      <w:proofErr w:type="gramEnd"/>
-      <w:r>
-        <w:rPr>
-          <w:rFonts w:ascii="FreeMono"/>
-          <w:sz w:val="32"/>
-        </w:rPr>
-        <w:t xml:space="preserve">), </w:t>
-      </w:r>
-      <w:proofErr w:type="spellStart"/>
-      <w:r>
-        <w:rPr>
-          <w:rFonts w:ascii="FreeMono"/>
-          <w:sz w:val="32"/>
-        </w:rPr>
-        <w:t>concat</w:t>
-      </w:r>
-      <w:proofErr w:type="spellEnd"/>
-      <w:r>
-        <w:rPr>
-          <w:rFonts w:ascii="FreeMono"/>
-          <w:sz w:val="32"/>
-        </w:rPr>
-        <w:t>("Deleted Patient ", cast(</w:t>
-      </w:r>
-      <w:proofErr w:type="spellStart"/>
-      <w:r>
-        <w:rPr>
-          <w:rFonts w:ascii="FreeMono"/>
-          <w:sz w:val="32"/>
-        </w:rPr>
-        <w:t>old.Donor_Id</w:t>
-      </w:r>
-      <w:proofErr w:type="spellEnd"/>
-      <w:r>
-        <w:rPr>
-          <w:rFonts w:ascii="FreeMono"/>
-          <w:sz w:val="32"/>
-        </w:rPr>
-        <w:t xml:space="preserve"> as char)));</w:t>
+        <w:t>(now(), concat("Deleted Patient ", cast(old.Donor_Id as char)));</w:t>
       </w:r>
     </w:p>
     <w:p>
@@ -7256,17 +5926,8 @@
           <w:rFonts w:ascii="FreeMono"/>
           <w:sz w:val="32"/>
         </w:rPr>
-        <w:t xml:space="preserve">end // </w:t>
-      </w:r>
-      <w:proofErr w:type="gramStart"/>
-      <w:r>
-        <w:rPr>
-          <w:rFonts w:ascii="FreeMono"/>
-          <w:sz w:val="32"/>
-        </w:rPr>
-        <w:t>delimiter ;</w:t>
-      </w:r>
-      <w:proofErr w:type="gramEnd"/>
+        <w:t>end // delimiter ;</w:t>
+      </w:r>
     </w:p>
     <w:p>
       <w:pPr>
@@ -7384,55 +6045,7 @@
           <w:rFonts w:ascii="FreeMono"/>
           <w:sz w:val="32"/>
         </w:rPr>
-        <w:t>(</w:t>
-      </w:r>
-      <w:proofErr w:type="gramStart"/>
-      <w:r>
-        <w:rPr>
-          <w:rFonts w:ascii="FreeMono"/>
-          <w:sz w:val="32"/>
-        </w:rPr>
-        <w:t>now(</w:t>
-      </w:r>
-      <w:proofErr w:type="gramEnd"/>
-      <w:r>
-        <w:rPr>
-          <w:rFonts w:ascii="FreeMono"/>
-          <w:sz w:val="32"/>
-        </w:rPr>
-        <w:t xml:space="preserve">), </w:t>
-      </w:r>
-      <w:proofErr w:type="spellStart"/>
-      <w:r>
-        <w:rPr>
-          <w:rFonts w:ascii="FreeMono"/>
-          <w:sz w:val="32"/>
-        </w:rPr>
-        <w:t>concat</w:t>
-      </w:r>
-      <w:proofErr w:type="spellEnd"/>
-      <w:r>
-        <w:rPr>
-          <w:rFonts w:ascii="FreeMono"/>
-          <w:sz w:val="32"/>
-        </w:rPr>
-        <w:t>("Added Transaction :: Patient ID : ", cast(</w:t>
-      </w:r>
-      <w:proofErr w:type="spellStart"/>
-      <w:r>
-        <w:rPr>
-          <w:rFonts w:ascii="FreeMono"/>
-          <w:sz w:val="32"/>
-        </w:rPr>
-        <w:t>new.Patient_ID</w:t>
-      </w:r>
-      <w:proofErr w:type="spellEnd"/>
-      <w:r>
-        <w:rPr>
-          <w:rFonts w:ascii="FreeMono"/>
-          <w:sz w:val="32"/>
-        </w:rPr>
-        <w:t xml:space="preserve"> as char), "; Donor ID :</w:t>
+        <w:t>(now(), concat("Added Transaction :: Patient ID : ", cast(new.Patient_ID as char), "; Donor ID :</w:t>
       </w:r>
     </w:p>
     <w:p>
@@ -7443,37 +6056,12 @@
           <w:sz w:val="32"/>
         </w:rPr>
       </w:pPr>
-      <w:proofErr w:type="gramStart"/>
-      <w:r>
-        <w:rPr>
-          <w:rFonts w:ascii="FreeMono"/>
-          <w:sz w:val="32"/>
-        </w:rPr>
-        <w:t>" ,cast</w:t>
-      </w:r>
-      <w:proofErr w:type="gramEnd"/>
-      <w:r>
-        <w:rPr>
-          <w:rFonts w:ascii="FreeMono"/>
-          <w:sz w:val="32"/>
-        </w:rPr>
-        <w:t>(</w:t>
-      </w:r>
-      <w:proofErr w:type="spellStart"/>
-      <w:r>
-        <w:rPr>
-          <w:rFonts w:ascii="FreeMono"/>
-          <w:sz w:val="32"/>
-        </w:rPr>
-        <w:t>new.Donor_ID</w:t>
-      </w:r>
-      <w:proofErr w:type="spellEnd"/>
-      <w:r>
-        <w:rPr>
-          <w:rFonts w:ascii="FreeMono"/>
-          <w:sz w:val="32"/>
-        </w:rPr>
-        <w:t xml:space="preserve"> as char))); end //</w:t>
+      <w:r>
+        <w:rPr>
+          <w:rFonts w:ascii="FreeMono"/>
+          <w:sz w:val="32"/>
+        </w:rPr>
+        <w:t>" ,cast(new.Donor_ID as char))); end //</w:t>
       </w:r>
     </w:p>
     <w:p>
@@ -7485,7 +6073,6 @@
           <w:sz w:val="32"/>
         </w:rPr>
       </w:pPr>
-      <w:proofErr w:type="gramStart"/>
       <w:r>
         <w:rPr>
           <w:rFonts w:ascii="FreeMono"/>
@@ -7493,7 +6080,6 @@
         </w:rPr>
         <w:t>delimiter ;</w:t>
       </w:r>
-      <w:proofErr w:type="gramEnd"/>
     </w:p>
     <w:p>
       <w:pPr>
@@ -7570,35 +6156,7 @@
         <w:rPr>
           <w:sz w:val="28"/>
         </w:rPr>
-        <w:t xml:space="preserve">a corresponding organ must be added to the </w:t>
-      </w:r>
-      <w:proofErr w:type="spellStart"/>
-      <w:r>
-        <w:rPr>
-          <w:sz w:val="28"/>
-        </w:rPr>
-        <w:t>Organ_available</w:t>
-      </w:r>
-      <w:proofErr w:type="spellEnd"/>
-      <w:r>
-        <w:rPr>
-          <w:sz w:val="28"/>
-        </w:rPr>
-        <w:t xml:space="preserve"> table. </w:t>
-      </w:r>
-      <w:proofErr w:type="gramStart"/>
-      <w:r>
-        <w:rPr>
-          <w:sz w:val="28"/>
-        </w:rPr>
-        <w:t>So</w:t>
-      </w:r>
-      <w:proofErr w:type="gramEnd"/>
-      <w:r>
-        <w:rPr>
-          <w:sz w:val="28"/>
-        </w:rPr>
-        <w:t xml:space="preserve"> the two insert commands must be atomic.</w:t>
+        <w:t>a corresponding organ must be added to the Organ_available table. So the two insert commands must be atomic.</w:t>
       </w:r>
       <w:r>
         <w:rPr>
@@ -7618,21 +6176,7 @@
         <w:rPr>
           <w:sz w:val="28"/>
         </w:rPr>
-        <w:t xml:space="preserve">have created the following </w:t>
-      </w:r>
-      <w:proofErr w:type="spellStart"/>
-      <w:r>
-        <w:rPr>
-          <w:sz w:val="28"/>
-        </w:rPr>
-        <w:t>transcation</w:t>
-      </w:r>
-      <w:proofErr w:type="spellEnd"/>
-      <w:r>
-        <w:rPr>
-          <w:sz w:val="28"/>
-        </w:rPr>
-        <w:t xml:space="preserve"> for this</w:t>
+        <w:t>have created the following transcation for this</w:t>
       </w:r>
       <w:r>
         <w:rPr>
@@ -7713,23 +6257,7 @@
           <w:rFonts w:ascii="FreeMono"/>
           <w:sz w:val="32"/>
         </w:rPr>
-        <w:t xml:space="preserve">INSERT INTO Donor values </w:t>
-      </w:r>
-      <w:proofErr w:type="gramStart"/>
-      <w:r>
-        <w:rPr>
-          <w:rFonts w:ascii="FreeMono"/>
-          <w:sz w:val="32"/>
-        </w:rPr>
-        <w:t>( _</w:t>
-      </w:r>
-      <w:proofErr w:type="gramEnd"/>
-      <w:r>
-        <w:rPr>
-          <w:rFonts w:ascii="FreeMono"/>
-          <w:sz w:val="32"/>
-        </w:rPr>
-        <w:t xml:space="preserve"> , _ , _ , _ , _ );</w:t>
+        <w:t>INSERT INTO Donor values ( _ , _ , _ , _ , _ );</w:t>
       </w:r>
     </w:p>
     <w:p>
@@ -7756,55 +6284,7 @@
           <w:rFonts w:ascii="FreeMono"/>
           <w:sz w:val="32"/>
         </w:rPr>
-        <w:t xml:space="preserve">-- 3. insert into </w:t>
-      </w:r>
-      <w:proofErr w:type="spellStart"/>
-      <w:r>
-        <w:rPr>
-          <w:rFonts w:ascii="FreeMono"/>
-          <w:sz w:val="32"/>
-        </w:rPr>
-        <w:t>Organ_available</w:t>
-      </w:r>
-      <w:proofErr w:type="spellEnd"/>
-      <w:r>
-        <w:rPr>
-          <w:rFonts w:ascii="FreeMono"/>
-          <w:sz w:val="32"/>
-        </w:rPr>
-        <w:t xml:space="preserve"> table INSERT INTO </w:t>
-      </w:r>
-      <w:proofErr w:type="spellStart"/>
-      <w:r>
-        <w:rPr>
-          <w:rFonts w:ascii="FreeMono"/>
-          <w:sz w:val="32"/>
-        </w:rPr>
-        <w:t>Organ_available</w:t>
-      </w:r>
-      <w:proofErr w:type="spellEnd"/>
-      <w:r>
-        <w:rPr>
-          <w:rFonts w:ascii="FreeMono"/>
-          <w:sz w:val="32"/>
-        </w:rPr>
-        <w:t xml:space="preserve"> </w:t>
-      </w:r>
-      <w:proofErr w:type="gramStart"/>
-      <w:r>
-        <w:rPr>
-          <w:rFonts w:ascii="FreeMono"/>
-          <w:sz w:val="32"/>
-        </w:rPr>
-        <w:t>( _</w:t>
-      </w:r>
-      <w:proofErr w:type="gramEnd"/>
-      <w:r>
-        <w:rPr>
-          <w:rFonts w:ascii="FreeMono"/>
-          <w:sz w:val="32"/>
-        </w:rPr>
-        <w:t xml:space="preserve"> , _ );</w:t>
+        <w:t>-- 3. insert into Organ_available table INSERT INTO Organ_available ( _ , _ );</w:t>
       </w:r>
     </w:p>
     <w:p>
@@ -7873,49 +6353,7 @@
         <w:rPr>
           <w:sz w:val="28"/>
         </w:rPr>
-        <w:t xml:space="preserve">Whenever a transaction takes place, the record corresponding to that </w:t>
-      </w:r>
-      <w:proofErr w:type="spellStart"/>
-      <w:r>
-        <w:rPr>
-          <w:sz w:val="28"/>
-        </w:rPr>
-        <w:t>Organ_ID</w:t>
-      </w:r>
-      <w:proofErr w:type="spellEnd"/>
-      <w:r>
-        <w:rPr>
-          <w:sz w:val="28"/>
-        </w:rPr>
-        <w:t xml:space="preserve"> must be deleted from </w:t>
-      </w:r>
-      <w:proofErr w:type="spellStart"/>
-      <w:r>
-        <w:rPr>
-          <w:sz w:val="28"/>
-        </w:rPr>
-        <w:t>Organ_available</w:t>
-      </w:r>
-      <w:proofErr w:type="spellEnd"/>
-      <w:r>
-        <w:rPr>
-          <w:sz w:val="28"/>
-        </w:rPr>
-        <w:t xml:space="preserve"> table. </w:t>
-      </w:r>
-      <w:proofErr w:type="gramStart"/>
-      <w:r>
-        <w:rPr>
-          <w:sz w:val="28"/>
-        </w:rPr>
-        <w:t>So</w:t>
-      </w:r>
-      <w:proofErr w:type="gramEnd"/>
-      <w:r>
-        <w:rPr>
-          <w:sz w:val="28"/>
-        </w:rPr>
-        <w:t xml:space="preserve"> the insert and delete commands</w:t>
+        <w:t>Whenever a transaction takes place, the record corresponding to that Organ_ID must be deleted from Organ_available table. So the insert and delete commands</w:t>
       </w:r>
       <w:r>
         <w:rPr>
@@ -8023,23 +6461,7 @@
           <w:rFonts w:ascii="FreeMono"/>
           <w:sz w:val="32"/>
         </w:rPr>
-        <w:t xml:space="preserve">INSERT INTO Transaction values </w:t>
-      </w:r>
-      <w:proofErr w:type="gramStart"/>
-      <w:r>
-        <w:rPr>
-          <w:rFonts w:ascii="FreeMono"/>
-          <w:sz w:val="32"/>
-        </w:rPr>
-        <w:t>( _</w:t>
-      </w:r>
-      <w:proofErr w:type="gramEnd"/>
-      <w:r>
-        <w:rPr>
-          <w:rFonts w:ascii="FreeMono"/>
-          <w:sz w:val="32"/>
-        </w:rPr>
-        <w:t xml:space="preserve"> , _ , _ , _ ,</w:t>
+        <w:t>INSERT INTO Transaction values ( _ , _ , _ , _ ,</w:t>
       </w:r>
     </w:p>
     <w:p>
@@ -8082,23 +6504,7 @@
           <w:rFonts w:ascii="FreeMono"/>
           <w:sz w:val="32"/>
         </w:rPr>
-        <w:t xml:space="preserve">-- 3. delete from </w:t>
-      </w:r>
-      <w:proofErr w:type="spellStart"/>
-      <w:r>
-        <w:rPr>
-          <w:rFonts w:ascii="FreeMono"/>
-          <w:sz w:val="32"/>
-        </w:rPr>
-        <w:t>Organ_available</w:t>
-      </w:r>
-      <w:proofErr w:type="spellEnd"/>
-      <w:r>
-        <w:rPr>
-          <w:rFonts w:ascii="FreeMono"/>
-          <w:sz w:val="32"/>
-        </w:rPr>
-        <w:t xml:space="preserve"> table</w:t>
+        <w:t>-- 3. delete from Organ_available table</w:t>
       </w:r>
     </w:p>
     <w:p>
@@ -8114,39 +6520,7 @@
           <w:rFonts w:ascii="FreeMono"/>
           <w:sz w:val="32"/>
         </w:rPr>
-        <w:t xml:space="preserve">DELETE FROM </w:t>
-      </w:r>
-      <w:proofErr w:type="spellStart"/>
-      <w:r>
-        <w:rPr>
-          <w:rFonts w:ascii="FreeMono"/>
-          <w:sz w:val="32"/>
-        </w:rPr>
-        <w:t>Organ_available</w:t>
-      </w:r>
-      <w:proofErr w:type="spellEnd"/>
-      <w:r>
-        <w:rPr>
-          <w:rFonts w:ascii="FreeMono"/>
-          <w:sz w:val="32"/>
-        </w:rPr>
-        <w:t xml:space="preserve"> where </w:t>
-      </w:r>
-      <w:proofErr w:type="spellStart"/>
-      <w:r>
-        <w:rPr>
-          <w:rFonts w:ascii="FreeMono"/>
-          <w:sz w:val="32"/>
-        </w:rPr>
-        <w:t>Organ_ID</w:t>
-      </w:r>
-      <w:proofErr w:type="spellEnd"/>
-      <w:r>
-        <w:rPr>
-          <w:rFonts w:ascii="FreeMono"/>
-          <w:sz w:val="32"/>
-        </w:rPr>
-        <w:t xml:space="preserve"> = _;</w:t>
+        <w:t>DELETE FROM Organ_available where Organ_ID = _;</w:t>
       </w:r>
     </w:p>
     <w:p>
@@ -8515,7 +6889,6 @@
         </w:rPr>
         <w:t xml:space="preserve">Import </w:t>
       </w:r>
-      <w:proofErr w:type="spellStart"/>
       <w:r>
         <w:rPr>
           <w:b/>
@@ -8548,7 +6921,6 @@
         </w:rPr>
         <w:t>.sql</w:t>
       </w:r>
-      <w:proofErr w:type="spellEnd"/>
       <w:r>
         <w:rPr>
           <w:sz w:val="26"/>
@@ -8762,6 +7134,181 @@
           <w:sz w:val="26"/>
         </w:rPr>
         <w:t>Step 4. Go to localhost:/5000 on browser.</w:t>
+      </w:r>
+    </w:p>
+    <w:p>
+      <w:pPr>
+        <w:rPr>
+          <w:sz w:val="26"/>
+        </w:rPr>
+      </w:pPr>
+    </w:p>
+    <w:p>
+      <w:pPr>
+        <w:rPr>
+          <w:sz w:val="26"/>
+        </w:rPr>
+      </w:pPr>
+    </w:p>
+    <w:p>
+      <w:pPr>
+        <w:rPr>
+          <w:sz w:val="26"/>
+          <w:u w:val="single"/>
+        </w:rPr>
+      </w:pPr>
+      <w:r>
+        <w:rPr>
+          <w:sz w:val="26"/>
+          <w:u w:val="single"/>
+        </w:rPr>
+        <w:t>Admin</w:t>
+      </w:r>
+    </w:p>
+    <w:p>
+      <w:pPr>
+        <w:rPr>
+          <w:sz w:val="26"/>
+          <w:u w:val="single"/>
+        </w:rPr>
+      </w:pPr>
+    </w:p>
+    <w:p>
+      <w:pPr>
+        <w:rPr>
+          <w:sz w:val="26"/>
+        </w:rPr>
+      </w:pPr>
+      <w:r>
+        <w:rPr>
+          <w:b/>
+          <w:bCs/>
+          <w:sz w:val="26"/>
+        </w:rPr>
+        <w:t>Username</w:t>
+      </w:r>
+      <w:r>
+        <w:rPr>
+          <w:sz w:val="26"/>
+        </w:rPr>
+        <w:t xml:space="preserve"> - admin</w:t>
+      </w:r>
+    </w:p>
+    <w:p>
+      <w:pPr>
+        <w:rPr>
+          <w:sz w:val="26"/>
+        </w:rPr>
+      </w:pPr>
+      <w:r>
+        <w:rPr>
+          <w:b/>
+          <w:bCs/>
+          <w:sz w:val="26"/>
+        </w:rPr>
+        <w:t>Password</w:t>
+      </w:r>
+      <w:r>
+        <w:rPr>
+          <w:sz w:val="26"/>
+        </w:rPr>
+        <w:t xml:space="preserve"> -admin</w:t>
+      </w:r>
+    </w:p>
+    <w:p>
+      <w:pPr>
+        <w:rPr>
+          <w:sz w:val="26"/>
+        </w:rPr>
+      </w:pPr>
+    </w:p>
+    <w:p>
+      <w:pPr>
+        <w:rPr>
+          <w:sz w:val="26"/>
+        </w:rPr>
+      </w:pPr>
+    </w:p>
+    <w:p>
+      <w:pPr>
+        <w:rPr>
+          <w:sz w:val="26"/>
+          <w:u w:val="single"/>
+        </w:rPr>
+      </w:pPr>
+      <w:r>
+        <w:rPr>
+          <w:sz w:val="26"/>
+          <w:u w:val="single"/>
+        </w:rPr>
+        <w:t>Manager</w:t>
+      </w:r>
+    </w:p>
+    <w:p>
+      <w:pPr>
+        <w:rPr>
+          <w:sz w:val="26"/>
+          <w:u w:val="single"/>
+        </w:rPr>
+      </w:pPr>
+    </w:p>
+    <w:p>
+      <w:pPr>
+        <w:rPr>
+          <w:sz w:val="26"/>
+        </w:rPr>
+      </w:pPr>
+      <w:r>
+        <w:rPr>
+          <w:b/>
+          <w:bCs/>
+          <w:sz w:val="26"/>
+        </w:rPr>
+        <w:t>Username</w:t>
+      </w:r>
+      <w:r>
+        <w:rPr>
+          <w:sz w:val="26"/>
+        </w:rPr>
+        <w:t xml:space="preserve"> - </w:t>
+      </w:r>
+      <w:r>
+        <w:rPr>
+          <w:sz w:val="26"/>
+        </w:rPr>
+        <w:t>manager</w:t>
+      </w:r>
+    </w:p>
+    <w:p>
+      <w:pPr>
+        <w:rPr>
+          <w:sz w:val="26"/>
+        </w:rPr>
+        <w:sectPr>
+          <w:pgSz w:w="11910" w:h="16840"/>
+          <w:pgMar w:top="1380" w:right="820" w:bottom="280" w:left="1020" w:header="720" w:footer="720" w:gutter="0"/>
+          <w:cols w:space="720"/>
+        </w:sectPr>
+      </w:pPr>
+      <w:r>
+        <w:rPr>
+          <w:b/>
+          <w:bCs/>
+          <w:sz w:val="26"/>
+        </w:rPr>
+        <w:t>Password</w:t>
+      </w:r>
+      <w:r>
+        <w:rPr>
+          <w:sz w:val="26"/>
+        </w:rPr>
+        <w:t xml:space="preserve"> -</w:t>
+      </w:r>
+      <w:r>
+        <w:rPr>
+          <w:sz w:val="26"/>
+        </w:rPr>
+        <w:t xml:space="preserve"> manager</w:t>
       </w:r>
     </w:p>
     <w:p>
@@ -8900,6 +7447,36 @@
           <w:sz w:val="26"/>
         </w:rPr>
       </w:pPr>
+      <w:r>
+        <w:rPr>
+          <w:sz w:val="26"/>
+        </w:rPr>
+        <w:t xml:space="preserve">Two access roles admin and manager. Admin </w:t>
+      </w:r>
+      <w:r>
+        <w:rPr>
+          <w:sz w:val="26"/>
+        </w:rPr>
+        <w:t>are allowed to do all operations</w:t>
+      </w:r>
+      <w:r>
+        <w:rPr>
+          <w:sz w:val="26"/>
+        </w:rPr>
+        <w:t>. M</w:t>
+      </w:r>
+      <w:r>
+        <w:rPr>
+          <w:sz w:val="26"/>
+        </w:rPr>
+        <w:t>anagers have no access to delete records</w:t>
+      </w:r>
+      <w:r>
+        <w:rPr>
+          <w:sz w:val="26"/>
+        </w:rPr>
+        <w:t>.</w:t>
+      </w:r>
     </w:p>
     <w:p>
       <w:pPr>
@@ -9204,10 +7781,10 @@
           <w:noProof/>
         </w:rPr>
         <w:drawing>
-          <wp:inline distT="0" distB="0" distL="0" distR="0" wp14:anchorId="4EC61BEF" wp14:editId="7DA5A2B1">
-            <wp:extent cx="6394450" cy="3194685"/>
-            <wp:effectExtent l="19050" t="19050" r="6350" b="5715"/>
-            <wp:docPr id="6" name="Picture 6"/>
+          <wp:inline distT="0" distB="0" distL="0" distR="0" wp14:anchorId="5AC94C8E" wp14:editId="06C17B69">
+            <wp:extent cx="6394450" cy="3180715"/>
+            <wp:effectExtent l="19050" t="19050" r="6350" b="635"/>
+            <wp:docPr id="12" name="Picture 12"/>
             <wp:cNvGraphicFramePr>
               <a:graphicFrameLocks xmlns:a="http://schemas.openxmlformats.org/drawingml/2006/main" noChangeAspect="1"/>
             </wp:cNvGraphicFramePr>
@@ -9227,7 +7804,7 @@
                   <pic:spPr>
                     <a:xfrm>
                       <a:off x="0" y="0"/>
-                      <a:ext cx="6394450" cy="3194685"/>
+                      <a:ext cx="6394450" cy="3180715"/>
                     </a:xfrm>
                     <a:prstGeom prst="rect">
                       <a:avLst/>

</xml_diff>